<commit_message>
change the user_detail database table
</commit_message>
<xml_diff>
--- a/vote-system_interface.docx
+++ b/vote-system_interface.docx
@@ -325,10 +325,18 @@
     </w:p>
     <w:p>
       <w:pPr>
-        <w:ind w:left="840"/>
-      </w:pPr>
-      <w:r>
-        <w:t>U</w:t>
+        <w:pStyle w:val="a5"/>
+        <w:numPr>
+          <w:ilvl w:val="0"/>
+          <w:numId w:val="15"/>
+        </w:numPr>
+        <w:ind w:firstLineChars="0"/>
+      </w:pPr>
+      <w:r>
+        <w:rPr>
+          <w:rFonts w:hint="eastAsia"/>
+        </w:rPr>
+        <w:t>u</w:t>
       </w:r>
       <w:r>
         <w:rPr>
@@ -344,18 +352,6 @@
       </w:r>
     </w:p>
     <w:p>
-      <w:r>
-        <w:rPr>
-          <w:rFonts w:hint="eastAsia"/>
-        </w:rPr>
-        <w:tab/>
-      </w:r>
-      <w:r>
-        <w:rPr>
-          <w:rFonts w:hint="eastAsia"/>
-        </w:rPr>
-        <w:tab/>
-      </w:r>
       <w:r>
         <w:rPr>
           <w:rFonts w:hint="eastAsia"/>
@@ -399,19 +395,40 @@
       </w:r>
     </w:p>
     <w:p>
-      <w:r>
-        <w:rPr>
-          <w:rFonts w:hint="eastAsia"/>
-        </w:rPr>
-        <w:tab/>
-      </w:r>
-      <w:r>
-        <w:rPr>
-          <w:rFonts w:hint="eastAsia"/>
-        </w:rPr>
-        <w:tab/>
-        <w:t>Userdetail</w:t>
-      </w:r>
+      <w:pPr>
+        <w:pStyle w:val="a5"/>
+        <w:numPr>
+          <w:ilvl w:val="0"/>
+          <w:numId w:val="15"/>
+        </w:numPr>
+        <w:ind w:firstLineChars="0"/>
+      </w:pPr>
+      <w:proofErr w:type="spellStart"/>
+      <w:r>
+        <w:rPr>
+          <w:rFonts w:hint="eastAsia"/>
+        </w:rPr>
+        <w:t>u</w:t>
+      </w:r>
+      <w:r>
+        <w:rPr>
+          <w:rFonts w:hint="eastAsia"/>
+        </w:rPr>
+        <w:t>ser</w:t>
+      </w:r>
+      <w:r>
+        <w:rPr>
+          <w:rFonts w:hint="eastAsia"/>
+        </w:rPr>
+        <w:t>_</w:t>
+      </w:r>
+      <w:r>
+        <w:rPr>
+          <w:rFonts w:hint="eastAsia"/>
+        </w:rPr>
+        <w:t>detail</w:t>
+      </w:r>
+      <w:proofErr w:type="spellEnd"/>
       <w:r>
         <w:rPr>
           <w:rFonts w:hint="eastAsia"/>
@@ -420,25 +437,13 @@
       </w:r>
     </w:p>
     <w:p>
-      <w:r>
-        <w:rPr>
-          <w:rFonts w:hint="eastAsia"/>
-        </w:rPr>
-        <w:tab/>
-      </w:r>
-      <w:r>
-        <w:rPr>
-          <w:rFonts w:hint="eastAsia"/>
-        </w:rPr>
-        <w:tab/>
-      </w:r>
       <w:r>
         <w:rPr>
           <w:noProof/>
         </w:rPr>
         <w:drawing>
           <wp:inline distT="0" distB="0" distL="0" distR="0">
-            <wp:extent cx="4667250" cy="1704975"/>
+            <wp:extent cx="5010150" cy="2505075"/>
             <wp:effectExtent l="19050" t="0" r="0" b="0"/>
             <wp:docPr id="4" name="图片 3" descr="数据库-user_detail.jpg"/>
             <wp:cNvGraphicFramePr>
@@ -460,7 +465,7 @@
                   <pic:spPr>
                     <a:xfrm>
                       <a:off x="0" y="0"/>
-                      <a:ext cx="4667250" cy="1704975"/>
+                      <a:ext cx="5010150" cy="2505075"/>
                     </a:xfrm>
                     <a:prstGeom prst="rect">
                       <a:avLst/>
@@ -474,18 +479,14 @@
       </w:r>
     </w:p>
     <w:p>
-      <w:r>
-        <w:rPr>
-          <w:rFonts w:hint="eastAsia"/>
-        </w:rPr>
-        <w:tab/>
-      </w:r>
-      <w:r>
-        <w:rPr>
-          <w:rFonts w:hint="eastAsia"/>
-        </w:rPr>
-        <w:tab/>
-      </w:r>
+      <w:pPr>
+        <w:pStyle w:val="a5"/>
+        <w:numPr>
+          <w:ilvl w:val="0"/>
+          <w:numId w:val="15"/>
+        </w:numPr>
+        <w:ind w:firstLineChars="0"/>
+      </w:pPr>
       <w:r>
         <w:rPr>
           <w:rFonts w:hint="eastAsia"/>
@@ -710,6 +711,7 @@
               <w:rPr>
                 <w:rFonts w:ascii="Calibri" w:eastAsia="宋体" w:hAnsi="Calibri" w:cs="Times New Roman" w:hint="eastAsia"/>
               </w:rPr>
+              <w:lastRenderedPageBreak/>
               <w:t>gender</w:t>
             </w:r>
           </w:p>
@@ -995,7 +997,6 @@
               <w:rPr>
                 <w:rFonts w:ascii="Calibri" w:eastAsia="宋体" w:hAnsi="Calibri" w:cs="Times New Roman" w:hint="eastAsia"/>
               </w:rPr>
-              <w:lastRenderedPageBreak/>
               <w:t>screen_name</w:t>
             </w:r>
             <w:proofErr w:type="spellEnd"/>
@@ -1595,6 +1596,7 @@
         <w:pStyle w:val="a5"/>
         <w:ind w:left="360" w:firstLineChars="0" w:firstLine="0"/>
         <w:rPr>
+          <w:rFonts w:hint="eastAsia"/>
           <w:color w:val="FF0000"/>
         </w:rPr>
       </w:pPr>
@@ -1605,6 +1607,56 @@
         </w:rPr>
         <w:t>待补充</w:t>
       </w:r>
+    </w:p>
+    <w:p>
+      <w:pPr>
+        <w:pStyle w:val="a5"/>
+        <w:numPr>
+          <w:ilvl w:val="0"/>
+          <w:numId w:val="8"/>
+        </w:numPr>
+        <w:ind w:firstLineChars="0"/>
+        <w:rPr>
+          <w:rFonts w:hint="eastAsia"/>
+          <w:color w:val="FF0000"/>
+        </w:rPr>
+      </w:pPr>
+      <w:r>
+        <w:rPr>
+          <w:rFonts w:hint="eastAsia"/>
+          <w:color w:val="FF0000"/>
+        </w:rPr>
+        <w:t>更新用户信息</w:t>
+      </w:r>
+    </w:p>
+    <w:p>
+      <w:pPr>
+        <w:pStyle w:val="a5"/>
+        <w:numPr>
+          <w:ilvl w:val="0"/>
+          <w:numId w:val="8"/>
+        </w:numPr>
+        <w:ind w:firstLineChars="0"/>
+        <w:rPr>
+          <w:color w:val="FF0000"/>
+        </w:rPr>
+      </w:pPr>
+      <w:r>
+        <w:rPr>
+          <w:rFonts w:hint="eastAsia"/>
+          <w:color w:val="FF0000"/>
+        </w:rPr>
+        <w:t>上传照片</w:t>
+      </w:r>
+    </w:p>
+    <w:p>
+      <w:pPr>
+        <w:pStyle w:val="a5"/>
+        <w:ind w:left="360" w:firstLineChars="0" w:firstLine="0"/>
+        <w:rPr>
+          <w:color w:val="FF0000"/>
+        </w:rPr>
+      </w:pPr>
     </w:p>
     <w:p>
       <w:pPr>
@@ -1736,6 +1788,7 @@
         <w:ind w:firstLineChars="0"/>
       </w:pPr>
       <w:r>
+        <w:lastRenderedPageBreak/>
         <w:t>NAME_NOT_USED</w:t>
       </w:r>
       <w:r>
@@ -1948,7 +2001,6 @@
         <w:ind w:firstLineChars="0"/>
       </w:pPr>
       <w:r>
-        <w:lastRenderedPageBreak/>
         <w:t>DB_ITEM_NOT_FOUND</w:t>
       </w:r>
       <w:r>
@@ -2436,77 +2488,77 @@
     <w:p>
       <w:proofErr w:type="gramStart"/>
       <w:r>
-        <w:t>define(</w:t>
-      </w:r>
-      <w:proofErr w:type="gramEnd"/>
-      <w:r>
-        <w:t>'REGISTER_USERNAME_INUSED', 3);</w:t>
-      </w:r>
-    </w:p>
-    <w:p>
-      <w:proofErr w:type="gramStart"/>
-      <w:r>
-        <w:t>define(</w:t>
-      </w:r>
-      <w:proofErr w:type="gramEnd"/>
-      <w:r>
-        <w:t>'REGISTER_USERNAME_NOTUSED', 4);</w:t>
-      </w:r>
-    </w:p>
-    <w:p>
-      <w:proofErr w:type="gramStart"/>
-      <w:r>
-        <w:t>define(</w:t>
-      </w:r>
-      <w:proofErr w:type="gramEnd"/>
-      <w:r>
-        <w:t>'EMAIL_INVALID_ERROR', 5);</w:t>
-      </w:r>
-    </w:p>
-    <w:p>
-      <w:proofErr w:type="gramStart"/>
-      <w:r>
-        <w:t>define(</w:t>
-      </w:r>
-      <w:proofErr w:type="gramEnd"/>
-      <w:r>
-        <w:t>'PASSWD_LENGTH_ERROR', 6);</w:t>
-      </w:r>
-    </w:p>
-    <w:p>
-      <w:proofErr w:type="gramStart"/>
-      <w:r>
-        <w:t>define(</w:t>
-      </w:r>
-      <w:proofErr w:type="gramEnd"/>
-      <w:r>
-        <w:t>'REG_UNKNOWN_ERROR', 7);</w:t>
-      </w:r>
-    </w:p>
-    <w:p/>
-    <w:p>
-      <w:r>
-        <w:t>//macro for login</w:t>
-      </w:r>
-    </w:p>
-    <w:p>
-      <w:proofErr w:type="gramStart"/>
-      <w:r>
-        <w:t>define(</w:t>
-      </w:r>
-      <w:proofErr w:type="gramEnd"/>
-      <w:r>
-        <w:t>'LOGIN_ERROR', 0);</w:t>
-      </w:r>
-    </w:p>
-    <w:p>
-      <w:proofErr w:type="gramStart"/>
-      <w:r>
         <w:lastRenderedPageBreak/>
         <w:t>define(</w:t>
       </w:r>
       <w:proofErr w:type="gramEnd"/>
       <w:r>
+        <w:t>'REGISTER_USERNAME_INUSED', 3);</w:t>
+      </w:r>
+    </w:p>
+    <w:p>
+      <w:proofErr w:type="gramStart"/>
+      <w:r>
+        <w:t>define(</w:t>
+      </w:r>
+      <w:proofErr w:type="gramEnd"/>
+      <w:r>
+        <w:t>'REGISTER_USERNAME_NOTUSED', 4);</w:t>
+      </w:r>
+    </w:p>
+    <w:p>
+      <w:proofErr w:type="gramStart"/>
+      <w:r>
+        <w:t>define(</w:t>
+      </w:r>
+      <w:proofErr w:type="gramEnd"/>
+      <w:r>
+        <w:t>'EMAIL_INVALID_ERROR', 5);</w:t>
+      </w:r>
+    </w:p>
+    <w:p>
+      <w:proofErr w:type="gramStart"/>
+      <w:r>
+        <w:t>define(</w:t>
+      </w:r>
+      <w:proofErr w:type="gramEnd"/>
+      <w:r>
+        <w:t>'PASSWD_LENGTH_ERROR', 6);</w:t>
+      </w:r>
+    </w:p>
+    <w:p>
+      <w:proofErr w:type="gramStart"/>
+      <w:r>
+        <w:t>define(</w:t>
+      </w:r>
+      <w:proofErr w:type="gramEnd"/>
+      <w:r>
+        <w:t>'REG_UNKNOWN_ERROR', 7);</w:t>
+      </w:r>
+    </w:p>
+    <w:p/>
+    <w:p>
+      <w:r>
+        <w:t>//macro for login</w:t>
+      </w:r>
+    </w:p>
+    <w:p>
+      <w:proofErr w:type="gramStart"/>
+      <w:r>
+        <w:t>define(</w:t>
+      </w:r>
+      <w:proofErr w:type="gramEnd"/>
+      <w:r>
+        <w:t>'LOGIN_ERROR', 0);</w:t>
+      </w:r>
+    </w:p>
+    <w:p>
+      <w:proofErr w:type="gramStart"/>
+      <w:r>
+        <w:t>define(</w:t>
+      </w:r>
+      <w:proofErr w:type="gramEnd"/>
+      <w:r>
         <w:t>'LOGIN_SUCCESS', 1);</w:t>
       </w:r>
     </w:p>
@@ -2644,6 +2696,7 @@
         <w:rPr>
           <w:rFonts w:hint="eastAsia"/>
         </w:rPr>
+        <w:lastRenderedPageBreak/>
         <w:t>1.</w:t>
       </w:r>
       <w:r>
@@ -3757,6 +3810,95 @@
     </w:lvl>
   </w:abstractNum>
   <w:abstractNum w:abstractNumId="7">
+    <w:nsid w:val="57B1647B"/>
+    <w:multiLevelType w:val="hybridMultilevel"/>
+    <w:tmpl w:val="10F4CB58"/>
+    <w:lvl w:ilvl="0" w:tplc="37B45172">
+      <w:start w:val="1"/>
+      <w:numFmt w:val="decimal"/>
+      <w:lvlText w:val="%1."/>
+      <w:lvlJc w:val="left"/>
+      <w:pPr>
+        <w:ind w:left="360" w:hanging="360"/>
+      </w:pPr>
+      <w:rPr>
+        <w:rFonts w:hint="default"/>
+      </w:rPr>
+    </w:lvl>
+    <w:lvl w:ilvl="1" w:tplc="04090019" w:tentative="1">
+      <w:start w:val="1"/>
+      <w:numFmt w:val="lowerLetter"/>
+      <w:lvlText w:val="%2)"/>
+      <w:lvlJc w:val="left"/>
+      <w:pPr>
+        <w:ind w:left="840" w:hanging="420"/>
+      </w:pPr>
+    </w:lvl>
+    <w:lvl w:ilvl="2" w:tplc="0409001B" w:tentative="1">
+      <w:start w:val="1"/>
+      <w:numFmt w:val="lowerRoman"/>
+      <w:lvlText w:val="%3."/>
+      <w:lvlJc w:val="right"/>
+      <w:pPr>
+        <w:ind w:left="1260" w:hanging="420"/>
+      </w:pPr>
+    </w:lvl>
+    <w:lvl w:ilvl="3" w:tplc="0409000F" w:tentative="1">
+      <w:start w:val="1"/>
+      <w:numFmt w:val="decimal"/>
+      <w:lvlText w:val="%4."/>
+      <w:lvlJc w:val="left"/>
+      <w:pPr>
+        <w:ind w:left="1680" w:hanging="420"/>
+      </w:pPr>
+    </w:lvl>
+    <w:lvl w:ilvl="4" w:tplc="04090019" w:tentative="1">
+      <w:start w:val="1"/>
+      <w:numFmt w:val="lowerLetter"/>
+      <w:lvlText w:val="%5)"/>
+      <w:lvlJc w:val="left"/>
+      <w:pPr>
+        <w:ind w:left="2100" w:hanging="420"/>
+      </w:pPr>
+    </w:lvl>
+    <w:lvl w:ilvl="5" w:tplc="0409001B" w:tentative="1">
+      <w:start w:val="1"/>
+      <w:numFmt w:val="lowerRoman"/>
+      <w:lvlText w:val="%6."/>
+      <w:lvlJc w:val="right"/>
+      <w:pPr>
+        <w:ind w:left="2520" w:hanging="420"/>
+      </w:pPr>
+    </w:lvl>
+    <w:lvl w:ilvl="6" w:tplc="0409000F" w:tentative="1">
+      <w:start w:val="1"/>
+      <w:numFmt w:val="decimal"/>
+      <w:lvlText w:val="%7."/>
+      <w:lvlJc w:val="left"/>
+      <w:pPr>
+        <w:ind w:left="2940" w:hanging="420"/>
+      </w:pPr>
+    </w:lvl>
+    <w:lvl w:ilvl="7" w:tplc="04090019" w:tentative="1">
+      <w:start w:val="1"/>
+      <w:numFmt w:val="lowerLetter"/>
+      <w:lvlText w:val="%8)"/>
+      <w:lvlJc w:val="left"/>
+      <w:pPr>
+        <w:ind w:left="3360" w:hanging="420"/>
+      </w:pPr>
+    </w:lvl>
+    <w:lvl w:ilvl="8" w:tplc="0409001B" w:tentative="1">
+      <w:start w:val="1"/>
+      <w:numFmt w:val="lowerRoman"/>
+      <w:lvlText w:val="%9."/>
+      <w:lvlJc w:val="right"/>
+      <w:pPr>
+        <w:ind w:left="3780" w:hanging="420"/>
+      </w:pPr>
+    </w:lvl>
+  </w:abstractNum>
+  <w:abstractNum w:abstractNumId="8">
     <w:nsid w:val="5EE77F68"/>
     <w:multiLevelType w:val="hybridMultilevel"/>
     <w:tmpl w:val="0052844A"/>
@@ -3869,7 +4011,7 @@
       </w:rPr>
     </w:lvl>
   </w:abstractNum>
-  <w:abstractNum w:abstractNumId="8">
+  <w:abstractNum w:abstractNumId="9">
     <w:nsid w:val="62470160"/>
     <w:multiLevelType w:val="hybridMultilevel"/>
     <w:tmpl w:val="C18A821E"/>
@@ -3958,7 +4100,7 @@
       </w:pPr>
     </w:lvl>
   </w:abstractNum>
-  <w:abstractNum w:abstractNumId="9">
+  <w:abstractNum w:abstractNumId="10">
     <w:nsid w:val="62650F60"/>
     <w:multiLevelType w:val="hybridMultilevel"/>
     <w:tmpl w:val="EA08EC08"/>
@@ -4071,7 +4213,7 @@
       </w:rPr>
     </w:lvl>
   </w:abstractNum>
-  <w:abstractNum w:abstractNumId="10">
+  <w:abstractNum w:abstractNumId="11">
     <w:nsid w:val="62AC1F7C"/>
     <w:multiLevelType w:val="hybridMultilevel"/>
     <w:tmpl w:val="E3E423A0"/>
@@ -4160,7 +4302,7 @@
       </w:pPr>
     </w:lvl>
   </w:abstractNum>
-  <w:abstractNum w:abstractNumId="11">
+  <w:abstractNum w:abstractNumId="12">
     <w:nsid w:val="6A30072B"/>
     <w:multiLevelType w:val="hybridMultilevel"/>
     <w:tmpl w:val="6A86205C"/>
@@ -4273,7 +4415,7 @@
       </w:rPr>
     </w:lvl>
   </w:abstractNum>
-  <w:abstractNum w:abstractNumId="12">
+  <w:abstractNum w:abstractNumId="13">
     <w:nsid w:val="72310938"/>
     <w:multiLevelType w:val="hybridMultilevel"/>
     <w:tmpl w:val="93F003AC"/>
@@ -4362,7 +4504,7 @@
       </w:pPr>
     </w:lvl>
   </w:abstractNum>
-  <w:abstractNum w:abstractNumId="13">
+  <w:abstractNum w:abstractNumId="14">
     <w:nsid w:val="73F00107"/>
     <w:multiLevelType w:val="hybridMultilevel"/>
     <w:tmpl w:val="F8EC139A"/>
@@ -4479,7 +4621,7 @@
     <w:abstractNumId w:val="0"/>
   </w:num>
   <w:num w:numId="2">
-    <w:abstractNumId w:val="10"/>
+    <w:abstractNumId w:val="11"/>
   </w:num>
   <w:num w:numId="3">
     <w:abstractNumId w:val="1"/>
@@ -4491,19 +4633,19 @@
     <w:abstractNumId w:val="3"/>
   </w:num>
   <w:num w:numId="6">
-    <w:abstractNumId w:val="11"/>
+    <w:abstractNumId w:val="12"/>
   </w:num>
   <w:num w:numId="7">
+    <w:abstractNumId w:val="14"/>
+  </w:num>
+  <w:num w:numId="8">
+    <w:abstractNumId w:val="9"/>
+  </w:num>
+  <w:num w:numId="9">
     <w:abstractNumId w:val="13"/>
   </w:num>
-  <w:num w:numId="8">
+  <w:num w:numId="10">
     <w:abstractNumId w:val="8"/>
-  </w:num>
-  <w:num w:numId="9">
-    <w:abstractNumId w:val="12"/>
-  </w:num>
-  <w:num w:numId="10">
-    <w:abstractNumId w:val="7"/>
   </w:num>
   <w:num w:numId="11">
     <w:abstractNumId w:val="6"/>
@@ -4515,7 +4657,10 @@
     <w:abstractNumId w:val="4"/>
   </w:num>
   <w:num w:numId="14">
-    <w:abstractNumId w:val="9"/>
+    <w:abstractNumId w:val="10"/>
+  </w:num>
+  <w:num w:numId="15">
+    <w:abstractNumId w:val="7"/>
   </w:num>
 </w:numbering>
 </file>

</xml_diff>

<commit_message>
change some data interface
</commit_message>
<xml_diff>
--- a/vote-system_interface.docx
+++ b/vote-system_interface.docx
@@ -233,13 +233,7 @@
               <w:rPr>
                 <w:rFonts w:hint="eastAsia"/>
               </w:rPr>
-              <w:t>version 0.</w:t>
-            </w:r>
-            <w:r>
-              <w:rPr>
-                <w:rFonts w:hint="eastAsia"/>
-              </w:rPr>
-              <w:t>2</w:t>
+              <w:t>version 0.2</w:t>
             </w:r>
           </w:p>
         </w:tc>
@@ -382,14 +376,13 @@
       </w:pPr>
       <w:r>
         <w:rPr>
-          <w:rFonts w:hint="eastAsia"/>
           <w:noProof/>
         </w:rPr>
         <w:drawing>
           <wp:inline distT="0" distB="0" distL="0" distR="0">
-            <wp:extent cx="4143375" cy="1428750"/>
-            <wp:effectExtent l="19050" t="0" r="9525" b="0"/>
-            <wp:docPr id="1" name="图片 0" descr="数据库-user.jpg"/>
+            <wp:extent cx="4914286" cy="1714286"/>
+            <wp:effectExtent l="19050" t="0" r="614" b="0"/>
+            <wp:docPr id="4" name="Picture 3" descr="user.png"/>
             <wp:cNvGraphicFramePr>
               <a:graphicFrameLocks xmlns:a="http://schemas.openxmlformats.org/drawingml/2006/main" noChangeAspect="1"/>
             </wp:cNvGraphicFramePr>
@@ -397,7 +390,7 @@
               <a:graphicData uri="http://schemas.openxmlformats.org/drawingml/2006/picture">
                 <pic:pic xmlns:pic="http://schemas.openxmlformats.org/drawingml/2006/picture">
                   <pic:nvPicPr>
-                    <pic:cNvPr id="0" name="数据库-user.jpg"/>
+                    <pic:cNvPr id="0" name="user.png"/>
                     <pic:cNvPicPr/>
                   </pic:nvPicPr>
                   <pic:blipFill>
@@ -409,7 +402,7 @@
                   <pic:spPr>
                     <a:xfrm>
                       <a:off x="0" y="0"/>
-                      <a:ext cx="4143375" cy="1428750"/>
+                      <a:ext cx="4914286" cy="1714286"/>
                     </a:xfrm>
                     <a:prstGeom prst="rect">
                       <a:avLst/>
@@ -436,58 +429,38 @@
           <w:numId w:val="15"/>
         </w:numPr>
         <w:ind w:firstLineChars="0"/>
-        <w:rPr>
-          <w:color w:val="FF0000"/>
-        </w:rPr>
-      </w:pPr>
-      <w:r>
-        <w:rPr>
-          <w:rFonts w:hint="eastAsia"/>
-          <w:color w:val="FF0000"/>
+      </w:pPr>
+      <w:proofErr w:type="spellStart"/>
+      <w:r>
+        <w:rPr>
+          <w:rFonts w:hint="eastAsia"/>
         </w:rPr>
         <w:t>User</w:t>
       </w:r>
       <w:r>
         <w:rPr>
           <w:rFonts w:hint="eastAsia"/>
-          <w:color w:val="FF0000"/>
         </w:rPr>
         <w:t>_</w:t>
       </w:r>
       <w:r>
         <w:rPr>
           <w:rFonts w:hint="eastAsia"/>
-          <w:color w:val="FF0000"/>
         </w:rPr>
         <w:t>detail</w:t>
       </w:r>
-      <w:r>
-        <w:rPr>
-          <w:rFonts w:hint="eastAsia"/>
-          <w:color w:val="FF0000"/>
+      <w:proofErr w:type="spellEnd"/>
+      <w:r>
+        <w:rPr>
+          <w:rFonts w:hint="eastAsia"/>
         </w:rPr>
         <w:t>表，记录用户的详细信息</w:t>
       </w:r>
       <w:r>
         <w:rPr>
           <w:rFonts w:hint="eastAsia"/>
-          <w:color w:val="FF0000"/>
-        </w:rPr>
-        <w:t xml:space="preserve"> (</w:t>
-      </w:r>
-      <w:r>
-        <w:rPr>
-          <w:rFonts w:hint="eastAsia"/>
-          <w:color w:val="FF0000"/>
-        </w:rPr>
-        <w:t>增加</w:t>
-      </w:r>
-      <w:r>
-        <w:rPr>
-          <w:rFonts w:hint="eastAsia"/>
-          <w:color w:val="FF0000"/>
-        </w:rPr>
-        <w:t>medium_imag_url tiny_imag_url)</w:t>
+        </w:rPr>
+        <w:t xml:space="preserve"> </w:t>
       </w:r>
     </w:p>
     <w:p>
@@ -497,9 +470,9 @@
         </w:rPr>
         <w:drawing>
           <wp:inline distT="0" distB="0" distL="0" distR="0">
-            <wp:extent cx="5274310" cy="2221230"/>
+            <wp:extent cx="5274310" cy="2256790"/>
             <wp:effectExtent l="19050" t="0" r="2540" b="0"/>
-            <wp:docPr id="5" name="Picture 4" descr="user_detail.png"/>
+            <wp:docPr id="8" name="Picture 7" descr="user_detail.png"/>
             <wp:cNvGraphicFramePr>
               <a:graphicFrameLocks xmlns:a="http://schemas.openxmlformats.org/drawingml/2006/main" noChangeAspect="1"/>
             </wp:cNvGraphicFramePr>
@@ -519,7 +492,7 @@
                   <pic:spPr>
                     <a:xfrm>
                       <a:off x="0" y="0"/>
-                      <a:ext cx="5274310" cy="2221230"/>
+                      <a:ext cx="5274310" cy="2256790"/>
                     </a:xfrm>
                     <a:prstGeom prst="rect">
                       <a:avLst/>
@@ -694,6 +667,7 @@
               <w:rPr>
                 <w:rFonts w:ascii="Calibri" w:eastAsia="宋体" w:hAnsi="Calibri" w:cs="Times New Roman" w:hint="eastAsia"/>
               </w:rPr>
+              <w:lastRenderedPageBreak/>
               <w:t>username</w:t>
             </w:r>
           </w:p>
@@ -765,7 +739,6 @@
               <w:rPr>
                 <w:rFonts w:ascii="Calibri" w:eastAsia="宋体" w:hAnsi="Calibri" w:cs="Times New Roman" w:hint="eastAsia"/>
               </w:rPr>
-              <w:lastRenderedPageBreak/>
               <w:t>gender</w:t>
             </w:r>
           </w:p>
@@ -892,12 +865,14 @@
                 <w:rFonts w:ascii="Calibri" w:eastAsia="宋体" w:hAnsi="Calibri" w:cs="Times New Roman"/>
               </w:rPr>
             </w:pPr>
+            <w:proofErr w:type="spellStart"/>
             <w:r>
               <w:rPr>
                 <w:rFonts w:ascii="Calibri" w:eastAsia="宋体" w:hAnsi="Calibri" w:cs="Times New Roman" w:hint="eastAsia"/>
               </w:rPr>
               <w:t>thumbnail_head_image_url</w:t>
             </w:r>
+            <w:proofErr w:type="spellEnd"/>
           </w:p>
         </w:tc>
         <w:tc>
@@ -940,7 +915,21 @@
               <w:rPr>
                 <w:rFonts w:ascii="Calibri" w:eastAsia="宋体" w:hAnsi="Calibri" w:cs="Times New Roman" w:hint="eastAsia"/>
               </w:rPr>
-              <w:t>头像的缩略图服务器存储地址</w:t>
+              <w:t>头像的</w:t>
+            </w:r>
+            <w:proofErr w:type="gramStart"/>
+            <w:r>
+              <w:rPr>
+                <w:rFonts w:ascii="Calibri" w:eastAsia="宋体" w:hAnsi="Calibri" w:cs="Times New Roman" w:hint="eastAsia"/>
+              </w:rPr>
+              <w:t>缩略图</w:t>
+            </w:r>
+            <w:proofErr w:type="gramEnd"/>
+            <w:r>
+              <w:rPr>
+                <w:rFonts w:ascii="Calibri" w:eastAsia="宋体" w:hAnsi="Calibri" w:cs="Times New Roman" w:hint="eastAsia"/>
+              </w:rPr>
+              <w:t>服务器存储地址</w:t>
             </w:r>
           </w:p>
         </w:tc>
@@ -957,6 +946,7 @@
                 <w:rFonts w:ascii="Calibri" w:eastAsia="宋体" w:hAnsi="Calibri" w:cs="Times New Roman"/>
               </w:rPr>
             </w:pPr>
+            <w:proofErr w:type="spellStart"/>
             <w:r>
               <w:rPr>
                 <w:rFonts w:ascii="Calibri" w:eastAsia="宋体" w:hAnsi="Calibri" w:cs="Times New Roman"/>
@@ -969,6 +959,7 @@
               </w:rPr>
               <w:t>_head_image_url</w:t>
             </w:r>
+            <w:proofErr w:type="spellEnd"/>
           </w:p>
         </w:tc>
         <w:tc>
@@ -1028,12 +1019,14 @@
                 <w:rFonts w:ascii="Calibri" w:eastAsia="宋体" w:hAnsi="Calibri" w:cs="Times New Roman"/>
               </w:rPr>
             </w:pPr>
+            <w:proofErr w:type="spellStart"/>
             <w:r>
               <w:rPr>
                 <w:rFonts w:ascii="Calibri" w:eastAsia="宋体" w:hAnsi="Calibri" w:cs="Times New Roman" w:hint="eastAsia"/>
               </w:rPr>
               <w:t>screen_name</w:t>
             </w:r>
+            <w:proofErr w:type="spellEnd"/>
           </w:p>
         </w:tc>
         <w:tc>
@@ -1099,6 +1092,7 @@
                 <w:rFonts w:ascii="Calibri" w:eastAsia="宋体" w:hAnsi="Calibri" w:cs="Times New Roman"/>
               </w:rPr>
             </w:pPr>
+            <w:proofErr w:type="spellStart"/>
             <w:r>
               <w:rPr>
                 <w:rFonts w:ascii="Calibri" w:eastAsia="宋体" w:hAnsi="Calibri" w:cs="Times New Roman" w:hint="eastAsia"/>
@@ -1111,6 +1105,7 @@
               </w:rPr>
               <w:t>_pinyin</w:t>
             </w:r>
+            <w:proofErr w:type="spellEnd"/>
           </w:p>
         </w:tc>
         <w:tc>
@@ -1253,45 +1248,241 @@
     <w:bookmarkEnd w:id="0"/>
     <w:bookmarkEnd w:id="1"/>
     <w:p>
-      <w:r>
-        <w:rPr>
-          <w:rFonts w:hint="eastAsia"/>
-        </w:rPr>
-        <w:t>URL: http://115.28.228.41/vote/register.php</w:t>
-      </w:r>
-    </w:p>
-    <w:p>
-      <w:r>
-        <w:rPr>
-          <w:rFonts w:hint="eastAsia"/>
-        </w:rPr>
-        <w:t>post</w:t>
-      </w:r>
-      <w:r>
-        <w:rPr>
-          <w:rFonts w:hint="eastAsia"/>
-        </w:rPr>
-        <w:t>数据：</w:t>
-      </w:r>
-      <w:r>
-        <w:t>usrname_unique</w:t>
-      </w:r>
-      <w:r>
-        <w:rPr>
-          <w:rFonts w:hint="eastAsia"/>
-        </w:rPr>
-        <w:t>=1&amp;</w:t>
-      </w:r>
-      <w:r>
-        <w:t xml:space="preserve"> username</w:t>
-      </w:r>
-      <w:r>
-        <w:rPr>
-          <w:rFonts w:hint="eastAsia"/>
-        </w:rPr>
-        <w:t>=example</w:t>
-      </w:r>
-    </w:p>
+      <w:pPr>
+        <w:rPr>
+          <w:rFonts w:hint="eastAsia"/>
+        </w:rPr>
+      </w:pPr>
+      <w:r>
+        <w:rPr>
+          <w:rFonts w:hint="eastAsia"/>
+        </w:rPr>
+        <w:t xml:space="preserve">URL: </w:t>
+      </w:r>
+      <w:hyperlink r:id="rId9" w:history="1">
+        <w:r>
+          <w:rPr>
+            <w:rStyle w:val="Hyperlink"/>
+            <w:rFonts w:hint="eastAsia"/>
+          </w:rPr>
+          <w:t>http://115.28.228.41/vote/register.php</w:t>
+        </w:r>
+      </w:hyperlink>
+    </w:p>
+    <w:tbl>
+      <w:tblPr>
+        <w:tblStyle w:val="TableGrid"/>
+        <w:tblW w:w="0" w:type="auto"/>
+        <w:tblLook w:val="04A0"/>
+      </w:tblPr>
+      <w:tblGrid>
+        <w:gridCol w:w="2093"/>
+        <w:gridCol w:w="2268"/>
+        <w:gridCol w:w="4161"/>
+      </w:tblGrid>
+      <w:tr>
+        <w:tc>
+          <w:tcPr>
+            <w:tcW w:w="2093" w:type="dxa"/>
+          </w:tcPr>
+          <w:p>
+            <w:pPr>
+              <w:rPr>
+                <w:rFonts w:hint="eastAsia"/>
+                <w:b/>
+              </w:rPr>
+            </w:pPr>
+            <w:bookmarkStart w:id="2" w:name="_Hlk384329808"/>
+            <w:r>
+              <w:rPr>
+                <w:rFonts w:hint="eastAsia"/>
+                <w:b/>
+              </w:rPr>
+              <w:t>type</w:t>
+            </w:r>
+          </w:p>
+        </w:tc>
+        <w:tc>
+          <w:tcPr>
+            <w:tcW w:w="2268" w:type="dxa"/>
+          </w:tcPr>
+          <w:p>
+            <w:pPr>
+              <w:rPr>
+                <w:rFonts w:hint="eastAsia"/>
+                <w:b/>
+              </w:rPr>
+            </w:pPr>
+            <w:r>
+              <w:rPr>
+                <w:b/>
+              </w:rPr>
+              <w:t>N</w:t>
+            </w:r>
+            <w:r>
+              <w:rPr>
+                <w:rFonts w:hint="eastAsia"/>
+                <w:b/>
+              </w:rPr>
+              <w:t>ame</w:t>
+            </w:r>
+          </w:p>
+        </w:tc>
+        <w:tc>
+          <w:tcPr>
+            <w:tcW w:w="4161" w:type="dxa"/>
+          </w:tcPr>
+          <w:p>
+            <w:pPr>
+              <w:rPr>
+                <w:rFonts w:hint="eastAsia"/>
+                <w:b/>
+              </w:rPr>
+            </w:pPr>
+            <w:r>
+              <w:rPr>
+                <w:b/>
+              </w:rPr>
+              <w:t>C</w:t>
+            </w:r>
+            <w:r>
+              <w:rPr>
+                <w:rFonts w:hint="eastAsia"/>
+                <w:b/>
+              </w:rPr>
+              <w:t>omments</w:t>
+            </w:r>
+          </w:p>
+        </w:tc>
+      </w:tr>
+      <w:tr>
+        <w:tc>
+          <w:tcPr>
+            <w:tcW w:w="2093" w:type="dxa"/>
+          </w:tcPr>
+          <w:p>
+            <w:pPr>
+              <w:rPr>
+                <w:rFonts w:hint="eastAsia"/>
+              </w:rPr>
+            </w:pPr>
+            <w:r>
+              <w:rPr>
+                <w:rFonts w:hint="eastAsia"/>
+              </w:rPr>
+              <w:t>post</w:t>
+            </w:r>
+          </w:p>
+        </w:tc>
+        <w:tc>
+          <w:tcPr>
+            <w:tcW w:w="2268" w:type="dxa"/>
+          </w:tcPr>
+          <w:p>
+            <w:pPr>
+              <w:rPr>
+                <w:rFonts w:hint="eastAsia"/>
+              </w:rPr>
+            </w:pPr>
+            <w:proofErr w:type="spellStart"/>
+            <w:r>
+              <w:t>usrname_unique</w:t>
+            </w:r>
+            <w:proofErr w:type="spellEnd"/>
+            <w:r>
+              <w:rPr>
+                <w:rFonts w:hint="eastAsia"/>
+              </w:rPr>
+              <w:t>(1)</w:t>
+            </w:r>
+          </w:p>
+        </w:tc>
+        <w:tc>
+          <w:tcPr>
+            <w:tcW w:w="4161" w:type="dxa"/>
+          </w:tcPr>
+          <w:p>
+            <w:pPr>
+              <w:rPr>
+                <w:rFonts w:hint="eastAsia"/>
+              </w:rPr>
+            </w:pPr>
+            <w:r>
+              <w:t>C</w:t>
+            </w:r>
+            <w:r>
+              <w:rPr>
+                <w:rFonts w:hint="eastAsia"/>
+              </w:rPr>
+              <w:t xml:space="preserve">heck whether user name </w:t>
+            </w:r>
+            <w:r>
+              <w:t>has</w:t>
+            </w:r>
+            <w:r>
+              <w:rPr>
+                <w:rFonts w:hint="eastAsia"/>
+              </w:rPr>
+              <w:t xml:space="preserve"> been used</w:t>
+            </w:r>
+          </w:p>
+        </w:tc>
+      </w:tr>
+      <w:tr>
+        <w:tc>
+          <w:tcPr>
+            <w:tcW w:w="2093" w:type="dxa"/>
+          </w:tcPr>
+          <w:p>
+            <w:pPr>
+              <w:rPr>
+                <w:rFonts w:hint="eastAsia"/>
+              </w:rPr>
+            </w:pPr>
+            <w:r>
+              <w:rPr>
+                <w:rFonts w:hint="eastAsia"/>
+              </w:rPr>
+              <w:t>post</w:t>
+            </w:r>
+          </w:p>
+        </w:tc>
+        <w:tc>
+          <w:tcPr>
+            <w:tcW w:w="2268" w:type="dxa"/>
+          </w:tcPr>
+          <w:p>
+            <w:pPr>
+              <w:rPr>
+                <w:rFonts w:hint="eastAsia"/>
+              </w:rPr>
+            </w:pPr>
+            <w:proofErr w:type="spellStart"/>
+            <w:r>
+              <w:t>us</w:t>
+            </w:r>
+            <w:r>
+              <w:t>rname</w:t>
+            </w:r>
+            <w:proofErr w:type="spellEnd"/>
+          </w:p>
+        </w:tc>
+        <w:tc>
+          <w:tcPr>
+            <w:tcW w:w="4161" w:type="dxa"/>
+          </w:tcPr>
+          <w:p>
+            <w:pPr>
+              <w:rPr>
+                <w:rFonts w:hint="eastAsia"/>
+              </w:rPr>
+            </w:pPr>
+          </w:p>
+        </w:tc>
+      </w:tr>
+      <w:bookmarkEnd w:id="2"/>
+    </w:tbl>
+    <w:p/>
     <w:p>
       <w:pPr>
         <w:pStyle w:val="ListParagraph"/>
@@ -1309,56 +1500,331 @@
       </w:r>
     </w:p>
     <w:p>
-      <w:r>
-        <w:rPr>
-          <w:rFonts w:hint="eastAsia"/>
-        </w:rPr>
-        <w:t>URL: http://115.28.228.41/vote/register.php</w:t>
-      </w:r>
-    </w:p>
-    <w:p>
-      <w:r>
-        <w:rPr>
-          <w:rFonts w:hint="eastAsia"/>
-        </w:rPr>
-        <w:t>post</w:t>
-      </w:r>
-      <w:r>
-        <w:rPr>
-          <w:rFonts w:hint="eastAsia"/>
-        </w:rPr>
-        <w:t>数据</w:t>
-      </w:r>
-    </w:p>
-    <w:p>
-      <w:r>
-        <w:t>usrname_unique</w:t>
-      </w:r>
-      <w:r>
-        <w:rPr>
-          <w:rFonts w:hint="eastAsia"/>
-        </w:rPr>
-        <w:t>=0&amp;</w:t>
-      </w:r>
-      <w:r>
-        <w:t xml:space="preserve"> username</w:t>
-      </w:r>
-      <w:r>
-        <w:rPr>
-          <w:rFonts w:hint="eastAsia"/>
-        </w:rPr>
-        <w:t>=example&amp;</w:t>
-      </w:r>
-      <w:r>
-        <w:t xml:space="preserve"> passwd</w:t>
-      </w:r>
-      <w:r>
-        <w:rPr>
-          <w:rFonts w:hint="eastAsia"/>
-        </w:rPr>
-        <w:t>=example&amp;email=example@example.com</w:t>
-      </w:r>
-    </w:p>
+      <w:pPr>
+        <w:rPr>
+          <w:rFonts w:hint="eastAsia"/>
+        </w:rPr>
+      </w:pPr>
+      <w:r>
+        <w:rPr>
+          <w:rFonts w:hint="eastAsia"/>
+        </w:rPr>
+        <w:t xml:space="preserve">URL: </w:t>
+      </w:r>
+      <w:hyperlink r:id="rId10" w:history="1">
+        <w:r>
+          <w:rPr>
+            <w:rStyle w:val="Hyperlink"/>
+            <w:rFonts w:hint="eastAsia"/>
+          </w:rPr>
+          <w:t>http://115.28.228.41/vote/register.php</w:t>
+        </w:r>
+      </w:hyperlink>
+    </w:p>
+    <w:tbl>
+      <w:tblPr>
+        <w:tblStyle w:val="TableGrid"/>
+        <w:tblW w:w="0" w:type="auto"/>
+        <w:tblLook w:val="04A0"/>
+      </w:tblPr>
+      <w:tblGrid>
+        <w:gridCol w:w="2093"/>
+        <w:gridCol w:w="2268"/>
+        <w:gridCol w:w="4161"/>
+      </w:tblGrid>
+      <w:tr>
+        <w:tc>
+          <w:tcPr>
+            <w:tcW w:w="2093" w:type="dxa"/>
+          </w:tcPr>
+          <w:p>
+            <w:pPr>
+              <w:rPr>
+                <w:rFonts w:hint="eastAsia"/>
+                <w:b/>
+              </w:rPr>
+            </w:pPr>
+            <w:r>
+              <w:rPr>
+                <w:rFonts w:hint="eastAsia"/>
+                <w:b/>
+              </w:rPr>
+              <w:t>type</w:t>
+            </w:r>
+          </w:p>
+        </w:tc>
+        <w:tc>
+          <w:tcPr>
+            <w:tcW w:w="2268" w:type="dxa"/>
+          </w:tcPr>
+          <w:p>
+            <w:pPr>
+              <w:rPr>
+                <w:rFonts w:hint="eastAsia"/>
+                <w:b/>
+              </w:rPr>
+            </w:pPr>
+            <w:r>
+              <w:rPr>
+                <w:b/>
+              </w:rPr>
+              <w:t>N</w:t>
+            </w:r>
+            <w:r>
+              <w:rPr>
+                <w:rFonts w:hint="eastAsia"/>
+                <w:b/>
+              </w:rPr>
+              <w:t>ame</w:t>
+            </w:r>
+          </w:p>
+        </w:tc>
+        <w:tc>
+          <w:tcPr>
+            <w:tcW w:w="4161" w:type="dxa"/>
+          </w:tcPr>
+          <w:p>
+            <w:pPr>
+              <w:rPr>
+                <w:rFonts w:hint="eastAsia"/>
+                <w:b/>
+              </w:rPr>
+            </w:pPr>
+            <w:r>
+              <w:rPr>
+                <w:b/>
+              </w:rPr>
+              <w:t>C</w:t>
+            </w:r>
+            <w:r>
+              <w:rPr>
+                <w:rFonts w:hint="eastAsia"/>
+                <w:b/>
+              </w:rPr>
+              <w:t>omments</w:t>
+            </w:r>
+          </w:p>
+        </w:tc>
+      </w:tr>
+      <w:tr>
+        <w:tc>
+          <w:tcPr>
+            <w:tcW w:w="2093" w:type="dxa"/>
+          </w:tcPr>
+          <w:p>
+            <w:pPr>
+              <w:rPr>
+                <w:rFonts w:hint="eastAsia"/>
+              </w:rPr>
+            </w:pPr>
+            <w:r>
+              <w:rPr>
+                <w:rFonts w:hint="eastAsia"/>
+              </w:rPr>
+              <w:t>post</w:t>
+            </w:r>
+          </w:p>
+        </w:tc>
+        <w:tc>
+          <w:tcPr>
+            <w:tcW w:w="2268" w:type="dxa"/>
+          </w:tcPr>
+          <w:p>
+            <w:pPr>
+              <w:rPr>
+                <w:rFonts w:hint="eastAsia"/>
+              </w:rPr>
+            </w:pPr>
+            <w:proofErr w:type="spellStart"/>
+            <w:r>
+              <w:t>usrname_unique</w:t>
+            </w:r>
+            <w:proofErr w:type="spellEnd"/>
+            <w:r>
+              <w:rPr>
+                <w:rFonts w:hint="eastAsia"/>
+              </w:rPr>
+              <w:t>(0)</w:t>
+            </w:r>
+          </w:p>
+        </w:tc>
+        <w:tc>
+          <w:tcPr>
+            <w:tcW w:w="4161" w:type="dxa"/>
+          </w:tcPr>
+          <w:p>
+            <w:pPr>
+              <w:rPr>
+                <w:rFonts w:hint="eastAsia"/>
+              </w:rPr>
+            </w:pPr>
+            <w:r>
+              <w:t>C</w:t>
+            </w:r>
+            <w:r>
+              <w:rPr>
+                <w:rFonts w:hint="eastAsia"/>
+              </w:rPr>
+              <w:t xml:space="preserve">heck whether user name </w:t>
+            </w:r>
+            <w:r>
+              <w:t>has</w:t>
+            </w:r>
+            <w:r>
+              <w:rPr>
+                <w:rFonts w:hint="eastAsia"/>
+              </w:rPr>
+              <w:t xml:space="preserve"> been used</w:t>
+            </w:r>
+          </w:p>
+        </w:tc>
+      </w:tr>
+      <w:tr>
+        <w:tc>
+          <w:tcPr>
+            <w:tcW w:w="2093" w:type="dxa"/>
+          </w:tcPr>
+          <w:p>
+            <w:pPr>
+              <w:rPr>
+                <w:rFonts w:hint="eastAsia"/>
+              </w:rPr>
+            </w:pPr>
+            <w:r>
+              <w:rPr>
+                <w:rFonts w:hint="eastAsia"/>
+              </w:rPr>
+              <w:t>post</w:t>
+            </w:r>
+          </w:p>
+        </w:tc>
+        <w:tc>
+          <w:tcPr>
+            <w:tcW w:w="2268" w:type="dxa"/>
+          </w:tcPr>
+          <w:p>
+            <w:pPr>
+              <w:rPr>
+                <w:rFonts w:hint="eastAsia"/>
+              </w:rPr>
+            </w:pPr>
+            <w:proofErr w:type="spellStart"/>
+            <w:r>
+              <w:t>us</w:t>
+            </w:r>
+            <w:r>
+              <w:t>rname</w:t>
+            </w:r>
+            <w:proofErr w:type="spellEnd"/>
+          </w:p>
+        </w:tc>
+        <w:tc>
+          <w:tcPr>
+            <w:tcW w:w="4161" w:type="dxa"/>
+          </w:tcPr>
+          <w:p>
+            <w:pPr>
+              <w:rPr>
+                <w:rFonts w:hint="eastAsia"/>
+              </w:rPr>
+            </w:pPr>
+          </w:p>
+        </w:tc>
+      </w:tr>
+      <w:tr>
+        <w:tc>
+          <w:tcPr>
+            <w:tcW w:w="2093" w:type="dxa"/>
+          </w:tcPr>
+          <w:p>
+            <w:pPr>
+              <w:rPr>
+                <w:rFonts w:hint="eastAsia"/>
+              </w:rPr>
+            </w:pPr>
+            <w:r>
+              <w:rPr>
+                <w:rFonts w:hint="eastAsia"/>
+              </w:rPr>
+              <w:t>post</w:t>
+            </w:r>
+          </w:p>
+        </w:tc>
+        <w:tc>
+          <w:tcPr>
+            <w:tcW w:w="2268" w:type="dxa"/>
+          </w:tcPr>
+          <w:p>
+            <w:proofErr w:type="spellStart"/>
+            <w:r>
+              <w:t>passwd</w:t>
+            </w:r>
+            <w:proofErr w:type="spellEnd"/>
+          </w:p>
+        </w:tc>
+        <w:tc>
+          <w:tcPr>
+            <w:tcW w:w="4161" w:type="dxa"/>
+          </w:tcPr>
+          <w:p>
+            <w:pPr>
+              <w:rPr>
+                <w:rFonts w:hint="eastAsia"/>
+              </w:rPr>
+            </w:pPr>
+          </w:p>
+        </w:tc>
+      </w:tr>
+      <w:tr>
+        <w:tc>
+          <w:tcPr>
+            <w:tcW w:w="2093" w:type="dxa"/>
+          </w:tcPr>
+          <w:p>
+            <w:pPr>
+              <w:rPr>
+                <w:rFonts w:hint="eastAsia"/>
+              </w:rPr>
+            </w:pPr>
+            <w:r>
+              <w:t>P</w:t>
+            </w:r>
+            <w:r>
+              <w:rPr>
+                <w:rFonts w:hint="eastAsia"/>
+              </w:rPr>
+              <w:t>ost</w:t>
+            </w:r>
+          </w:p>
+        </w:tc>
+        <w:tc>
+          <w:tcPr>
+            <w:tcW w:w="2268" w:type="dxa"/>
+          </w:tcPr>
+          <w:p>
+            <w:r>
+              <w:rPr>
+                <w:rFonts w:hint="eastAsia"/>
+              </w:rPr>
+              <w:t>email</w:t>
+            </w:r>
+          </w:p>
+        </w:tc>
+        <w:tc>
+          <w:tcPr>
+            <w:tcW w:w="4161" w:type="dxa"/>
+          </w:tcPr>
+          <w:p>
+            <w:pPr>
+              <w:rPr>
+                <w:rFonts w:hint="eastAsia"/>
+              </w:rPr>
+            </w:pPr>
+          </w:p>
+        </w:tc>
+      </w:tr>
+    </w:tbl>
+    <w:p/>
     <w:p>
       <w:pPr>
         <w:pStyle w:val="ListParagraph"/>
@@ -1376,47 +1842,262 @@
       </w:r>
     </w:p>
     <w:p>
-      <w:r>
-        <w:rPr>
-          <w:rFonts w:hint="eastAsia"/>
-        </w:rPr>
-        <w:t>URL: http://115.28.228.41/vote/login.php</w:t>
-      </w:r>
-    </w:p>
-    <w:p>
-      <w:r>
-        <w:rPr>
-          <w:rFonts w:hint="eastAsia"/>
-        </w:rPr>
-        <w:t>post</w:t>
-      </w:r>
-      <w:r>
-        <w:rPr>
-          <w:rFonts w:hint="eastAsia"/>
-        </w:rPr>
-        <w:t>数据</w:t>
-      </w:r>
-    </w:p>
-    <w:p>
-      <w:r>
-        <w:t>username</w:t>
-      </w:r>
-      <w:r>
-        <w:rPr>
-          <w:rFonts w:hint="eastAsia"/>
-        </w:rPr>
-        <w:t>=example&amp;</w:t>
-      </w:r>
-      <w:r>
-        <w:t xml:space="preserve"> passwd</w:t>
-      </w:r>
-      <w:r>
-        <w:rPr>
-          <w:rFonts w:hint="eastAsia"/>
-        </w:rPr>
-        <w:t>=example</w:t>
-      </w:r>
-    </w:p>
+      <w:pPr>
+        <w:rPr>
+          <w:rFonts w:hint="eastAsia"/>
+        </w:rPr>
+      </w:pPr>
+      <w:r>
+        <w:rPr>
+          <w:rFonts w:hint="eastAsia"/>
+        </w:rPr>
+        <w:t xml:space="preserve">URL: </w:t>
+      </w:r>
+      <w:hyperlink r:id="rId11" w:history="1">
+        <w:r>
+          <w:rPr>
+            <w:rStyle w:val="Hyperlink"/>
+            <w:rFonts w:hint="eastAsia"/>
+          </w:rPr>
+          <w:t>http://115.28.228.41/vote/login.php</w:t>
+        </w:r>
+      </w:hyperlink>
+    </w:p>
+    <w:tbl>
+      <w:tblPr>
+        <w:tblStyle w:val="TableGrid"/>
+        <w:tblW w:w="0" w:type="auto"/>
+        <w:tblLook w:val="04A0"/>
+      </w:tblPr>
+      <w:tblGrid>
+        <w:gridCol w:w="2093"/>
+        <w:gridCol w:w="2268"/>
+        <w:gridCol w:w="4161"/>
+      </w:tblGrid>
+      <w:tr>
+        <w:tc>
+          <w:tcPr>
+            <w:tcW w:w="2093" w:type="dxa"/>
+          </w:tcPr>
+          <w:p>
+            <w:pPr>
+              <w:rPr>
+                <w:rFonts w:hint="eastAsia"/>
+                <w:b/>
+              </w:rPr>
+            </w:pPr>
+            <w:r>
+              <w:rPr>
+                <w:rFonts w:hint="eastAsia"/>
+                <w:b/>
+              </w:rPr>
+              <w:t>type</w:t>
+            </w:r>
+          </w:p>
+        </w:tc>
+        <w:tc>
+          <w:tcPr>
+            <w:tcW w:w="2268" w:type="dxa"/>
+          </w:tcPr>
+          <w:p>
+            <w:pPr>
+              <w:rPr>
+                <w:rFonts w:hint="eastAsia"/>
+                <w:b/>
+              </w:rPr>
+            </w:pPr>
+            <w:r>
+              <w:rPr>
+                <w:b/>
+              </w:rPr>
+              <w:t>N</w:t>
+            </w:r>
+            <w:r>
+              <w:rPr>
+                <w:rFonts w:hint="eastAsia"/>
+                <w:b/>
+              </w:rPr>
+              <w:t>ame</w:t>
+            </w:r>
+          </w:p>
+        </w:tc>
+        <w:tc>
+          <w:tcPr>
+            <w:tcW w:w="4161" w:type="dxa"/>
+          </w:tcPr>
+          <w:p>
+            <w:pPr>
+              <w:rPr>
+                <w:rFonts w:hint="eastAsia"/>
+                <w:b/>
+              </w:rPr>
+            </w:pPr>
+            <w:r>
+              <w:rPr>
+                <w:b/>
+              </w:rPr>
+              <w:t>C</w:t>
+            </w:r>
+            <w:r>
+              <w:rPr>
+                <w:rFonts w:hint="eastAsia"/>
+                <w:b/>
+              </w:rPr>
+              <w:t>omments</w:t>
+            </w:r>
+          </w:p>
+        </w:tc>
+      </w:tr>
+      <w:tr>
+        <w:tc>
+          <w:tcPr>
+            <w:tcW w:w="2093" w:type="dxa"/>
+          </w:tcPr>
+          <w:p>
+            <w:pPr>
+              <w:rPr>
+                <w:rFonts w:hint="eastAsia"/>
+              </w:rPr>
+            </w:pPr>
+            <w:r>
+              <w:rPr>
+                <w:rFonts w:hint="eastAsia"/>
+              </w:rPr>
+              <w:t>post</w:t>
+            </w:r>
+          </w:p>
+        </w:tc>
+        <w:tc>
+          <w:tcPr>
+            <w:tcW w:w="2268" w:type="dxa"/>
+          </w:tcPr>
+          <w:p>
+            <w:pPr>
+              <w:rPr>
+                <w:rFonts w:hint="eastAsia"/>
+              </w:rPr>
+            </w:pPr>
+            <w:proofErr w:type="spellStart"/>
+            <w:r>
+              <w:t>us</w:t>
+            </w:r>
+            <w:r>
+              <w:t>rname</w:t>
+            </w:r>
+            <w:proofErr w:type="spellEnd"/>
+          </w:p>
+        </w:tc>
+        <w:tc>
+          <w:tcPr>
+            <w:tcW w:w="4161" w:type="dxa"/>
+          </w:tcPr>
+          <w:p>
+            <w:pPr>
+              <w:rPr>
+                <w:rFonts w:hint="eastAsia"/>
+              </w:rPr>
+            </w:pPr>
+          </w:p>
+        </w:tc>
+      </w:tr>
+      <w:tr>
+        <w:tc>
+          <w:tcPr>
+            <w:tcW w:w="2093" w:type="dxa"/>
+          </w:tcPr>
+          <w:p>
+            <w:pPr>
+              <w:rPr>
+                <w:rFonts w:hint="eastAsia"/>
+              </w:rPr>
+            </w:pPr>
+            <w:r>
+              <w:rPr>
+                <w:rFonts w:hint="eastAsia"/>
+              </w:rPr>
+              <w:t>post</w:t>
+            </w:r>
+          </w:p>
+        </w:tc>
+        <w:tc>
+          <w:tcPr>
+            <w:tcW w:w="2268" w:type="dxa"/>
+          </w:tcPr>
+          <w:p>
+            <w:pPr>
+              <w:rPr>
+                <w:rFonts w:hint="eastAsia"/>
+              </w:rPr>
+            </w:pPr>
+            <w:proofErr w:type="spellStart"/>
+            <w:r>
+              <w:t>passwd</w:t>
+            </w:r>
+            <w:proofErr w:type="spellEnd"/>
+          </w:p>
+        </w:tc>
+        <w:tc>
+          <w:tcPr>
+            <w:tcW w:w="4161" w:type="dxa"/>
+          </w:tcPr>
+          <w:p>
+            <w:pPr>
+              <w:rPr>
+                <w:rFonts w:hint="eastAsia"/>
+              </w:rPr>
+            </w:pPr>
+          </w:p>
+        </w:tc>
+      </w:tr>
+      <w:tr>
+        <w:tc>
+          <w:tcPr>
+            <w:tcW w:w="2093" w:type="dxa"/>
+          </w:tcPr>
+          <w:p>
+            <w:pPr>
+              <w:rPr>
+                <w:rFonts w:hint="eastAsia"/>
+              </w:rPr>
+            </w:pPr>
+            <w:r>
+              <w:rPr>
+                <w:rFonts w:hint="eastAsia"/>
+              </w:rPr>
+              <w:t>post</w:t>
+            </w:r>
+          </w:p>
+        </w:tc>
+        <w:tc>
+          <w:tcPr>
+            <w:tcW w:w="2268" w:type="dxa"/>
+          </w:tcPr>
+          <w:p>
+            <w:proofErr w:type="spellStart"/>
+            <w:r>
+              <w:rPr>
+                <w:rFonts w:hint="eastAsia"/>
+              </w:rPr>
+              <w:t>device_token</w:t>
+            </w:r>
+            <w:proofErr w:type="spellEnd"/>
+          </w:p>
+        </w:tc>
+        <w:tc>
+          <w:tcPr>
+            <w:tcW w:w="4161" w:type="dxa"/>
+          </w:tcPr>
+          <w:p>
+            <w:pPr>
+              <w:rPr>
+                <w:rFonts w:hint="eastAsia"/>
+              </w:rPr>
+            </w:pPr>
+          </w:p>
+        </w:tc>
+      </w:tr>
+    </w:tbl>
+    <w:p/>
     <w:p>
       <w:pPr>
         <w:pStyle w:val="ListParagraph"/>
@@ -1443,25 +2124,174 @@
       </w:r>
     </w:p>
     <w:p>
-      <w:bookmarkStart w:id="2" w:name="OLE_LINK5"/>
-      <w:bookmarkStart w:id="3" w:name="OLE_LINK6"/>
-      <w:r>
-        <w:rPr>
-          <w:rFonts w:hint="eastAsia"/>
-        </w:rPr>
-        <w:t>URL: http://115.28.228.41/vote/login.php</w:t>
-      </w:r>
-    </w:p>
-    <w:p>
-      <w:r>
-        <w:rPr>
-          <w:rFonts w:hint="eastAsia"/>
-        </w:rPr>
-        <w:t>http header: cookie=example</w:t>
-      </w:r>
-    </w:p>
-    <w:bookmarkEnd w:id="2"/>
+      <w:pPr>
+        <w:rPr>
+          <w:rFonts w:hint="eastAsia"/>
+        </w:rPr>
+      </w:pPr>
+      <w:bookmarkStart w:id="3" w:name="OLE_LINK5"/>
+      <w:bookmarkStart w:id="4" w:name="OLE_LINK6"/>
+      <w:r>
+        <w:rPr>
+          <w:rFonts w:hint="eastAsia"/>
+        </w:rPr>
+        <w:t xml:space="preserve">URL: </w:t>
+      </w:r>
+      <w:hyperlink r:id="rId12" w:history="1">
+        <w:r>
+          <w:rPr>
+            <w:rStyle w:val="Hyperlink"/>
+            <w:rFonts w:hint="eastAsia"/>
+          </w:rPr>
+          <w:t>http://115.28.228.41/vote/login.php</w:t>
+        </w:r>
+      </w:hyperlink>
+    </w:p>
+    <w:tbl>
+      <w:tblPr>
+        <w:tblStyle w:val="TableGrid"/>
+        <w:tblW w:w="0" w:type="auto"/>
+        <w:tblLook w:val="04A0"/>
+      </w:tblPr>
+      <w:tblGrid>
+        <w:gridCol w:w="2093"/>
+        <w:gridCol w:w="2268"/>
+        <w:gridCol w:w="4161"/>
+      </w:tblGrid>
+      <w:tr>
+        <w:tc>
+          <w:tcPr>
+            <w:tcW w:w="2093" w:type="dxa"/>
+          </w:tcPr>
+          <w:p>
+            <w:pPr>
+              <w:rPr>
+                <w:rFonts w:hint="eastAsia"/>
+                <w:b/>
+              </w:rPr>
+            </w:pPr>
+            <w:r>
+              <w:rPr>
+                <w:rFonts w:hint="eastAsia"/>
+                <w:b/>
+              </w:rPr>
+              <w:t>type</w:t>
+            </w:r>
+          </w:p>
+        </w:tc>
+        <w:tc>
+          <w:tcPr>
+            <w:tcW w:w="2268" w:type="dxa"/>
+          </w:tcPr>
+          <w:p>
+            <w:pPr>
+              <w:rPr>
+                <w:rFonts w:hint="eastAsia"/>
+                <w:b/>
+              </w:rPr>
+            </w:pPr>
+            <w:r>
+              <w:rPr>
+                <w:b/>
+              </w:rPr>
+              <w:t>N</w:t>
+            </w:r>
+            <w:r>
+              <w:rPr>
+                <w:rFonts w:hint="eastAsia"/>
+                <w:b/>
+              </w:rPr>
+              <w:t>ame</w:t>
+            </w:r>
+          </w:p>
+        </w:tc>
+        <w:tc>
+          <w:tcPr>
+            <w:tcW w:w="4161" w:type="dxa"/>
+          </w:tcPr>
+          <w:p>
+            <w:pPr>
+              <w:rPr>
+                <w:rFonts w:hint="eastAsia"/>
+                <w:b/>
+              </w:rPr>
+            </w:pPr>
+            <w:r>
+              <w:rPr>
+                <w:b/>
+              </w:rPr>
+              <w:t>C</w:t>
+            </w:r>
+            <w:r>
+              <w:rPr>
+                <w:rFonts w:hint="eastAsia"/>
+                <w:b/>
+              </w:rPr>
+              <w:t>omments</w:t>
+            </w:r>
+          </w:p>
+        </w:tc>
+      </w:tr>
+      <w:tr>
+        <w:tc>
+          <w:tcPr>
+            <w:tcW w:w="2093" w:type="dxa"/>
+          </w:tcPr>
+          <w:p>
+            <w:pPr>
+              <w:tabs>
+                <w:tab w:val="left" w:pos="1127"/>
+              </w:tabs>
+              <w:rPr>
+                <w:rFonts w:hint="eastAsia"/>
+              </w:rPr>
+            </w:pPr>
+            <w:r>
+              <w:t>F</w:t>
+            </w:r>
+            <w:r>
+              <w:rPr>
+                <w:rFonts w:hint="eastAsia"/>
+              </w:rPr>
+              <w:t>illed in http header</w:t>
+            </w:r>
+          </w:p>
+        </w:tc>
+        <w:tc>
+          <w:tcPr>
+            <w:tcW w:w="2268" w:type="dxa"/>
+          </w:tcPr>
+          <w:p>
+            <w:pPr>
+              <w:rPr>
+                <w:rFonts w:hint="eastAsia"/>
+              </w:rPr>
+            </w:pPr>
+            <w:r>
+              <w:rPr>
+                <w:rFonts w:hint="eastAsia"/>
+              </w:rPr>
+              <w:t>cookie</w:t>
+            </w:r>
+          </w:p>
+        </w:tc>
+        <w:tc>
+          <w:tcPr>
+            <w:tcW w:w="4161" w:type="dxa"/>
+          </w:tcPr>
+          <w:p>
+            <w:pPr>
+              <w:rPr>
+                <w:rFonts w:hint="eastAsia"/>
+              </w:rPr>
+            </w:pPr>
+          </w:p>
+        </w:tc>
+      </w:tr>
+    </w:tbl>
+    <w:p/>
     <w:bookmarkEnd w:id="3"/>
+    <w:bookmarkEnd w:id="4"/>
     <w:p>
       <w:pPr>
         <w:pStyle w:val="ListParagraph"/>
@@ -1479,75 +2309,330 @@
       </w:r>
     </w:p>
     <w:p>
-      <w:r>
-        <w:rPr>
-          <w:rFonts w:hint="eastAsia"/>
-        </w:rPr>
-        <w:t>URL: http://115.28.228.41</w:t>
-      </w:r>
-      <w:r>
-        <w:rPr>
-          <w:rFonts w:hint="eastAsia"/>
-        </w:rPr>
-        <w:t>/vote/change_passwd</w:t>
-      </w:r>
-      <w:r>
-        <w:rPr>
-          <w:rFonts w:hint="eastAsia"/>
-        </w:rPr>
-        <w:t>.php</w:t>
-      </w:r>
-    </w:p>
-    <w:p>
-      <w:r>
-        <w:t>username</w:t>
-      </w:r>
-      <w:r>
-        <w:rPr>
-          <w:rFonts w:hint="eastAsia"/>
-        </w:rPr>
-        <w:t>=example&amp;</w:t>
-      </w:r>
-      <w:r>
-        <w:t xml:space="preserve"> </w:t>
-      </w:r>
-      <w:r>
-        <w:t>old_passwd</w:t>
-      </w:r>
-      <w:r>
-        <w:rPr>
-          <w:rFonts w:hint="eastAsia"/>
-        </w:rPr>
-        <w:t>=</w:t>
-      </w:r>
-      <w:r>
-        <w:t xml:space="preserve"> passwd</w:t>
-      </w:r>
-      <w:r>
-        <w:rPr>
-          <w:rFonts w:hint="eastAsia"/>
-        </w:rPr>
-        <w:t>1&amp;</w:t>
-      </w:r>
-      <w:r>
-        <w:t xml:space="preserve"> new_passwd</w:t>
-      </w:r>
-      <w:r>
-        <w:rPr>
-          <w:rFonts w:hint="eastAsia"/>
-        </w:rPr>
-        <w:t>=passwd2&amp;</w:t>
-      </w:r>
-      <w:r>
-        <w:t>confirm_passwd</w:t>
-      </w:r>
-      <w:r>
-        <w:rPr>
-          <w:rFonts w:hint="eastAsia"/>
-        </w:rPr>
-        <w:t>=passwd2</w:t>
-      </w:r>
-    </w:p>
+      <w:pPr>
+        <w:rPr>
+          <w:rFonts w:hint="eastAsia"/>
+        </w:rPr>
+      </w:pPr>
+      <w:r>
+        <w:rPr>
+          <w:rFonts w:hint="eastAsia"/>
+        </w:rPr>
+        <w:t xml:space="preserve">URL: </w:t>
+      </w:r>
+      <w:hyperlink r:id="rId13" w:history="1">
+        <w:r>
+          <w:rPr>
+            <w:rStyle w:val="Hyperlink"/>
+            <w:rFonts w:hint="eastAsia"/>
+          </w:rPr>
+          <w:t>http://115.28.228.41/vote/change_passwd.php</w:t>
+        </w:r>
+      </w:hyperlink>
+    </w:p>
+    <w:tbl>
+      <w:tblPr>
+        <w:tblStyle w:val="TableGrid"/>
+        <w:tblW w:w="0" w:type="auto"/>
+        <w:tblLook w:val="04A0"/>
+      </w:tblPr>
+      <w:tblGrid>
+        <w:gridCol w:w="2093"/>
+        <w:gridCol w:w="2268"/>
+        <w:gridCol w:w="4161"/>
+      </w:tblGrid>
+      <w:tr>
+        <w:tc>
+          <w:tcPr>
+            <w:tcW w:w="2093" w:type="dxa"/>
+          </w:tcPr>
+          <w:p>
+            <w:pPr>
+              <w:rPr>
+                <w:rFonts w:hint="eastAsia"/>
+                <w:b/>
+              </w:rPr>
+            </w:pPr>
+            <w:r>
+              <w:rPr>
+                <w:rFonts w:hint="eastAsia"/>
+                <w:b/>
+              </w:rPr>
+              <w:lastRenderedPageBreak/>
+              <w:t>type</w:t>
+            </w:r>
+          </w:p>
+        </w:tc>
+        <w:tc>
+          <w:tcPr>
+            <w:tcW w:w="2268" w:type="dxa"/>
+          </w:tcPr>
+          <w:p>
+            <w:pPr>
+              <w:rPr>
+                <w:rFonts w:hint="eastAsia"/>
+                <w:b/>
+              </w:rPr>
+            </w:pPr>
+            <w:r>
+              <w:rPr>
+                <w:b/>
+              </w:rPr>
+              <w:t>N</w:t>
+            </w:r>
+            <w:r>
+              <w:rPr>
+                <w:rFonts w:hint="eastAsia"/>
+                <w:b/>
+              </w:rPr>
+              <w:t>ame</w:t>
+            </w:r>
+          </w:p>
+        </w:tc>
+        <w:tc>
+          <w:tcPr>
+            <w:tcW w:w="4161" w:type="dxa"/>
+          </w:tcPr>
+          <w:p>
+            <w:pPr>
+              <w:rPr>
+                <w:rFonts w:hint="eastAsia"/>
+                <w:b/>
+              </w:rPr>
+            </w:pPr>
+            <w:r>
+              <w:rPr>
+                <w:b/>
+              </w:rPr>
+              <w:t>C</w:t>
+            </w:r>
+            <w:r>
+              <w:rPr>
+                <w:rFonts w:hint="eastAsia"/>
+                <w:b/>
+              </w:rPr>
+              <w:t>omments</w:t>
+            </w:r>
+          </w:p>
+        </w:tc>
+      </w:tr>
+      <w:tr>
+        <w:tc>
+          <w:tcPr>
+            <w:tcW w:w="2093" w:type="dxa"/>
+          </w:tcPr>
+          <w:p>
+            <w:pPr>
+              <w:rPr>
+                <w:rFonts w:hint="eastAsia"/>
+              </w:rPr>
+            </w:pPr>
+            <w:r>
+              <w:rPr>
+                <w:rFonts w:hint="eastAsia"/>
+              </w:rPr>
+              <w:t>post</w:t>
+            </w:r>
+          </w:p>
+        </w:tc>
+        <w:tc>
+          <w:tcPr>
+            <w:tcW w:w="2268" w:type="dxa"/>
+          </w:tcPr>
+          <w:p>
+            <w:pPr>
+              <w:rPr>
+                <w:rFonts w:hint="eastAsia"/>
+              </w:rPr>
+            </w:pPr>
+            <w:proofErr w:type="spellStart"/>
+            <w:r>
+              <w:t>us</w:t>
+            </w:r>
+            <w:r>
+              <w:t>rname</w:t>
+            </w:r>
+            <w:proofErr w:type="spellEnd"/>
+          </w:p>
+        </w:tc>
+        <w:tc>
+          <w:tcPr>
+            <w:tcW w:w="4161" w:type="dxa"/>
+          </w:tcPr>
+          <w:p>
+            <w:pPr>
+              <w:rPr>
+                <w:rFonts w:hint="eastAsia"/>
+              </w:rPr>
+            </w:pPr>
+          </w:p>
+        </w:tc>
+      </w:tr>
+      <w:tr>
+        <w:tc>
+          <w:tcPr>
+            <w:tcW w:w="2093" w:type="dxa"/>
+          </w:tcPr>
+          <w:p>
+            <w:pPr>
+              <w:rPr>
+                <w:rFonts w:hint="eastAsia"/>
+              </w:rPr>
+            </w:pPr>
+            <w:r>
+              <w:rPr>
+                <w:rFonts w:hint="eastAsia"/>
+              </w:rPr>
+              <w:t>post</w:t>
+            </w:r>
+          </w:p>
+        </w:tc>
+        <w:tc>
+          <w:tcPr>
+            <w:tcW w:w="2268" w:type="dxa"/>
+          </w:tcPr>
+          <w:p>
+            <w:pPr>
+              <w:rPr>
+                <w:rFonts w:hint="eastAsia"/>
+              </w:rPr>
+            </w:pPr>
+            <w:proofErr w:type="spellStart"/>
+            <w:r>
+              <w:t>old_passwd</w:t>
+            </w:r>
+            <w:proofErr w:type="spellEnd"/>
+          </w:p>
+        </w:tc>
+        <w:tc>
+          <w:tcPr>
+            <w:tcW w:w="4161" w:type="dxa"/>
+          </w:tcPr>
+          <w:p>
+            <w:pPr>
+              <w:rPr>
+                <w:rFonts w:hint="eastAsia"/>
+              </w:rPr>
+            </w:pPr>
+          </w:p>
+        </w:tc>
+      </w:tr>
+      <w:tr>
+        <w:tc>
+          <w:tcPr>
+            <w:tcW w:w="2093" w:type="dxa"/>
+          </w:tcPr>
+          <w:p>
+            <w:pPr>
+              <w:rPr>
+                <w:rFonts w:hint="eastAsia"/>
+              </w:rPr>
+            </w:pPr>
+            <w:r>
+              <w:rPr>
+                <w:rFonts w:hint="eastAsia"/>
+              </w:rPr>
+              <w:t>post</w:t>
+            </w:r>
+          </w:p>
+        </w:tc>
+        <w:tc>
+          <w:tcPr>
+            <w:tcW w:w="2268" w:type="dxa"/>
+          </w:tcPr>
+          <w:p>
+            <w:proofErr w:type="spellStart"/>
+            <w:r>
+              <w:t>new_passwd</w:t>
+            </w:r>
+            <w:proofErr w:type="spellEnd"/>
+          </w:p>
+        </w:tc>
+        <w:tc>
+          <w:tcPr>
+            <w:tcW w:w="4161" w:type="dxa"/>
+          </w:tcPr>
+          <w:p>
+            <w:pPr>
+              <w:rPr>
+                <w:rFonts w:hint="eastAsia"/>
+              </w:rPr>
+            </w:pPr>
+          </w:p>
+        </w:tc>
+      </w:tr>
+      <w:tr>
+        <w:tc>
+          <w:tcPr>
+            <w:tcW w:w="2093" w:type="dxa"/>
+          </w:tcPr>
+          <w:p>
+            <w:pPr>
+              <w:rPr>
+                <w:rFonts w:hint="eastAsia"/>
+              </w:rPr>
+            </w:pPr>
+            <w:r>
+              <w:t>P</w:t>
+            </w:r>
+            <w:r>
+              <w:rPr>
+                <w:rFonts w:hint="eastAsia"/>
+              </w:rPr>
+              <w:t>ost</w:t>
+            </w:r>
+          </w:p>
+        </w:tc>
+        <w:tc>
+          <w:tcPr>
+            <w:tcW w:w="2268" w:type="dxa"/>
+          </w:tcPr>
+          <w:p>
+            <w:proofErr w:type="spellStart"/>
+            <w:r>
+              <w:t>confirm_passwd</w:t>
+            </w:r>
+            <w:proofErr w:type="spellEnd"/>
+          </w:p>
+        </w:tc>
+        <w:tc>
+          <w:tcPr>
+            <w:tcW w:w="4161" w:type="dxa"/>
+          </w:tcPr>
+          <w:p>
+            <w:pPr>
+              <w:rPr>
+                <w:rFonts w:hint="eastAsia"/>
+              </w:rPr>
+            </w:pPr>
+            <w:r>
+              <w:t>s</w:t>
+            </w:r>
+            <w:r>
+              <w:rPr>
+                <w:rFonts w:hint="eastAsia"/>
+              </w:rPr>
+              <w:t xml:space="preserve">hould equal to </w:t>
+            </w:r>
+            <w:proofErr w:type="spellStart"/>
+            <w:r>
+              <w:rPr>
+                <w:rFonts w:hint="eastAsia"/>
+              </w:rPr>
+              <w:t>new_passwd</w:t>
+            </w:r>
+            <w:proofErr w:type="spellEnd"/>
+            <w:r>
+              <w:rPr>
+                <w:rFonts w:hint="eastAsia"/>
+              </w:rPr>
+              <w:t xml:space="preserve"> </w:t>
+            </w:r>
+          </w:p>
+        </w:tc>
+      </w:tr>
+    </w:tbl>
+    <w:p/>
     <w:p>
       <w:pPr>
         <w:pStyle w:val="ListParagraph"/>
@@ -1616,12 +2701,14 @@
         </w:rPr>
         <w:t>通过</w:t>
       </w:r>
+      <w:proofErr w:type="spellStart"/>
       <w:r>
         <w:rPr>
           <w:rFonts w:hint="eastAsia"/>
         </w:rPr>
         <w:t>json</w:t>
       </w:r>
+      <w:proofErr w:type="spellEnd"/>
       <w:r>
         <w:rPr>
           <w:rFonts w:hint="eastAsia"/>
@@ -1655,9 +2742,6 @@
           <w:numId w:val="9"/>
         </w:numPr>
         <w:ind w:firstLineChars="0"/>
-        <w:rPr>
-          <w:rFonts w:hint="eastAsia"/>
-        </w:rPr>
       </w:pPr>
       <w:r>
         <w:rPr>
@@ -1765,9 +2849,11 @@
             <w:vMerge w:val="restart"/>
           </w:tcPr>
           <w:p>
+            <w:proofErr w:type="spellStart"/>
             <w:r>
               <w:t>name_used</w:t>
             </w:r>
+            <w:proofErr w:type="spellEnd"/>
           </w:p>
         </w:tc>
         <w:tc>
@@ -1775,11 +2861,6 @@
             <w:tcW w:w="2800" w:type="dxa"/>
           </w:tcPr>
           <w:p>
-            <w:pPr>
-              <w:rPr>
-                <w:rFonts w:hint="eastAsia"/>
-              </w:rPr>
-            </w:pPr>
             <w:r>
               <w:t>NAME_BEEN_USED</w:t>
             </w:r>
@@ -1821,11 +2902,6 @@
             <w:tcW w:w="2800" w:type="dxa"/>
           </w:tcPr>
           <w:p>
-            <w:pPr>
-              <w:rPr>
-                <w:rFonts w:hint="eastAsia"/>
-              </w:rPr>
-            </w:pPr>
             <w:r>
               <w:t>NAME_NOT_USED</w:t>
             </w:r>
@@ -1842,11 +2918,6 @@
             <w:tcW w:w="2675" w:type="dxa"/>
           </w:tcPr>
           <w:p>
-            <w:pPr>
-              <w:rPr>
-                <w:rFonts w:hint="eastAsia"/>
-              </w:rPr>
-            </w:pPr>
             <w:r>
               <w:rPr>
                 <w:rFonts w:hint="eastAsia"/>
@@ -1888,11 +2959,6 @@
             <w:tcW w:w="2675" w:type="dxa"/>
           </w:tcPr>
           <w:p>
-            <w:pPr>
-              <w:rPr>
-                <w:rFonts w:hint="eastAsia"/>
-              </w:rPr>
-            </w:pPr>
             <w:r>
               <w:rPr>
                 <w:rFonts w:hint="eastAsia"/>
@@ -1940,12 +3006,11 @@
           <w:p>
             <w:pPr>
               <w:rPr>
-                <w:rFonts w:hint="eastAsia"/>
-                <w:b/>
-              </w:rPr>
-            </w:pPr>
-            <w:bookmarkStart w:id="4" w:name="OLE_LINK3"/>
-            <w:bookmarkStart w:id="5" w:name="OLE_LINK4"/>
+                <w:b/>
+              </w:rPr>
+            </w:pPr>
+            <w:bookmarkStart w:id="5" w:name="OLE_LINK3"/>
+            <w:bookmarkStart w:id="6" w:name="OLE_LINK4"/>
             <w:r>
               <w:rPr>
                 <w:b/>
@@ -1968,7 +3033,6 @@
           <w:p>
             <w:pPr>
               <w:rPr>
-                <w:rFonts w:hint="eastAsia"/>
                 <w:b/>
               </w:rPr>
             </w:pPr>
@@ -1994,7 +3058,6 @@
           <w:p>
             <w:pPr>
               <w:rPr>
-                <w:rFonts w:hint="eastAsia"/>
                 <w:b/>
               </w:rPr>
             </w:pPr>
@@ -2018,14 +3081,11 @@
             <w:vMerge w:val="restart"/>
           </w:tcPr>
           <w:p>
-            <w:pPr>
-              <w:rPr>
-                <w:rFonts w:hint="eastAsia"/>
-              </w:rPr>
-            </w:pPr>
+            <w:proofErr w:type="spellStart"/>
             <w:r>
               <w:t>reg_code</w:t>
             </w:r>
+            <w:proofErr w:type="spellEnd"/>
           </w:p>
         </w:tc>
         <w:tc>
@@ -2033,11 +3093,6 @@
             <w:tcW w:w="2801" w:type="dxa"/>
           </w:tcPr>
           <w:p>
-            <w:pPr>
-              <w:rPr>
-                <w:rFonts w:hint="eastAsia"/>
-              </w:rPr>
-            </w:pPr>
             <w:r>
               <w:t>EMAIL_INVALID_ERROR</w:t>
             </w:r>
@@ -2066,11 +3121,6 @@
             <w:tcW w:w="2694" w:type="dxa"/>
           </w:tcPr>
           <w:p>
-            <w:pPr>
-              <w:rPr>
-                <w:rFonts w:hint="eastAsia"/>
-              </w:rPr>
-            </w:pPr>
             <w:r>
               <w:rPr>
                 <w:rFonts w:hint="eastAsia"/>
@@ -2130,11 +3180,6 @@
             <w:tcW w:w="2694" w:type="dxa"/>
           </w:tcPr>
           <w:p>
-            <w:pPr>
-              <w:rPr>
-                <w:rFonts w:hint="eastAsia"/>
-              </w:rPr>
-            </w:pPr>
             <w:r>
               <w:rPr>
                 <w:rFonts w:hint="eastAsia"/>
@@ -2188,11 +3233,6 @@
             <w:tcW w:w="2694" w:type="dxa"/>
           </w:tcPr>
           <w:p>
-            <w:pPr>
-              <w:rPr>
-                <w:rFonts w:hint="eastAsia"/>
-              </w:rPr>
-            </w:pPr>
             <w:r>
               <w:rPr>
                 <w:rFonts w:hint="eastAsia"/>
@@ -2246,11 +3286,6 @@
             <w:tcW w:w="2694" w:type="dxa"/>
           </w:tcPr>
           <w:p>
-            <w:pPr>
-              <w:rPr>
-                <w:rFonts w:hint="eastAsia"/>
-              </w:rPr>
-            </w:pPr>
             <w:r>
               <w:rPr>
                 <w:rFonts w:hint="eastAsia"/>
@@ -2260,8 +3295,8 @@
           </w:p>
         </w:tc>
       </w:tr>
-      <w:bookmarkEnd w:id="4"/>
       <w:bookmarkEnd w:id="5"/>
+      <w:bookmarkEnd w:id="6"/>
     </w:tbl>
     <w:p/>
     <w:p>
@@ -2306,7 +3341,6 @@
           <w:p>
             <w:pPr>
               <w:rPr>
-                <w:rFonts w:hint="eastAsia"/>
                 <w:b/>
               </w:rPr>
             </w:pPr>
@@ -2332,7 +3366,6 @@
           <w:p>
             <w:pPr>
               <w:rPr>
-                <w:rFonts w:hint="eastAsia"/>
                 <w:b/>
               </w:rPr>
             </w:pPr>
@@ -2358,7 +3391,6 @@
           <w:p>
             <w:pPr>
               <w:rPr>
-                <w:rFonts w:hint="eastAsia"/>
                 <w:b/>
               </w:rPr>
             </w:pPr>
@@ -2382,14 +3414,11 @@
             <w:vMerge w:val="restart"/>
           </w:tcPr>
           <w:p>
-            <w:pPr>
-              <w:rPr>
-                <w:rFonts w:hint="eastAsia"/>
-              </w:rPr>
-            </w:pPr>
+            <w:proofErr w:type="spellStart"/>
             <w:r>
               <w:t>login_code</w:t>
             </w:r>
+            <w:proofErr w:type="spellEnd"/>
           </w:p>
         </w:tc>
         <w:tc>
@@ -2397,11 +3426,6 @@
             <w:tcW w:w="2801" w:type="dxa"/>
           </w:tcPr>
           <w:p>
-            <w:pPr>
-              <w:rPr>
-                <w:rFonts w:hint="eastAsia"/>
-              </w:rPr>
-            </w:pPr>
             <w:r>
               <w:t>DB_ITEM_NOT_FOUND</w:t>
             </w:r>
@@ -2432,7 +3456,6 @@
           <w:p>
             <w:pPr>
               <w:rPr>
-                <w:rFonts w:hint="eastAsia"/>
                 <w:color w:val="FF0000"/>
               </w:rPr>
             </w:pPr>
@@ -2453,7 +3476,6 @@
           <w:p>
             <w:pPr>
               <w:rPr>
-                <w:rFonts w:hint="eastAsia"/>
                 <w:color w:val="FF0000"/>
               </w:rPr>
             </w:pPr>
@@ -2466,11 +3488,6 @@
             </w:r>
           </w:p>
           <w:p>
-            <w:pPr>
-              <w:rPr>
-                <w:rFonts w:hint="eastAsia"/>
-              </w:rPr>
-            </w:pPr>
             <w:r>
               <w:rPr>
                 <w:rFonts w:hint="eastAsia"/>
@@ -2525,11 +3542,6 @@
             <w:tcW w:w="2694" w:type="dxa"/>
           </w:tcPr>
           <w:p>
-            <w:pPr>
-              <w:rPr>
-                <w:rFonts w:hint="eastAsia"/>
-              </w:rPr>
-            </w:pPr>
             <w:r>
               <w:rPr>
                 <w:rFonts w:hint="eastAsia"/>
@@ -2615,11 +3627,6 @@
             </w:r>
           </w:p>
           <w:p>
-            <w:pPr>
-              <w:rPr>
-                <w:rFonts w:hint="eastAsia"/>
-              </w:rPr>
-            </w:pPr>
             <w:r>
               <w:rPr>
                 <w:rFonts w:hint="eastAsia"/>
@@ -2657,9 +3664,6 @@
           <w:numId w:val="9"/>
         </w:numPr>
         <w:ind w:firstLineChars="0"/>
-        <w:rPr>
-          <w:rFonts w:hint="eastAsia"/>
-        </w:rPr>
       </w:pPr>
       <w:r>
         <w:t>C</w:t>
@@ -2697,12 +3701,11 @@
           <w:p>
             <w:pPr>
               <w:rPr>
-                <w:rFonts w:hint="eastAsia"/>
-                <w:b/>
-              </w:rPr>
-            </w:pPr>
-            <w:bookmarkStart w:id="6" w:name="OLE_LINK7"/>
-            <w:bookmarkStart w:id="7" w:name="OLE_LINK8"/>
+                <w:b/>
+              </w:rPr>
+            </w:pPr>
+            <w:bookmarkStart w:id="7" w:name="OLE_LINK7"/>
+            <w:bookmarkStart w:id="8" w:name="OLE_LINK8"/>
             <w:r>
               <w:rPr>
                 <w:b/>
@@ -2725,7 +3728,6 @@
           <w:p>
             <w:pPr>
               <w:rPr>
-                <w:rFonts w:hint="eastAsia"/>
                 <w:b/>
               </w:rPr>
             </w:pPr>
@@ -2751,7 +3753,6 @@
           <w:p>
             <w:pPr>
               <w:rPr>
-                <w:rFonts w:hint="eastAsia"/>
                 <w:b/>
               </w:rPr>
             </w:pPr>
@@ -2775,14 +3776,11 @@
             <w:vMerge w:val="restart"/>
           </w:tcPr>
           <w:p>
-            <w:pPr>
-              <w:rPr>
-                <w:rFonts w:hint="eastAsia"/>
-              </w:rPr>
-            </w:pPr>
+            <w:proofErr w:type="spellStart"/>
             <w:r>
               <w:t>login_code</w:t>
             </w:r>
+            <w:proofErr w:type="spellEnd"/>
           </w:p>
         </w:tc>
         <w:tc>
@@ -2790,11 +3788,6 @@
             <w:tcW w:w="2801" w:type="dxa"/>
           </w:tcPr>
           <w:p>
-            <w:pPr>
-              <w:rPr>
-                <w:rFonts w:hint="eastAsia"/>
-              </w:rPr>
-            </w:pPr>
             <w:r>
               <w:t>COOKIE_LOGIN_SUCCESS</w:t>
             </w:r>
@@ -2822,13 +3815,7 @@
           <w:tcPr>
             <w:tcW w:w="2694" w:type="dxa"/>
           </w:tcPr>
-          <w:p>
-            <w:pPr>
-              <w:rPr>
-                <w:rFonts w:hint="eastAsia"/>
-              </w:rPr>
-            </w:pPr>
-          </w:p>
+          <w:p/>
         </w:tc>
       </w:tr>
       <w:tr>
@@ -2875,11 +3862,6 @@
             <w:tcW w:w="2694" w:type="dxa"/>
           </w:tcPr>
           <w:p>
-            <w:pPr>
-              <w:rPr>
-                <w:rFonts w:hint="eastAsia"/>
-              </w:rPr>
-            </w:pPr>
             <w:r>
               <w:rPr>
                 <w:rFonts w:hint="eastAsia"/>
@@ -2939,11 +3921,6 @@
             <w:tcW w:w="2694" w:type="dxa"/>
           </w:tcPr>
           <w:p>
-            <w:pPr>
-              <w:rPr>
-                <w:rFonts w:hint="eastAsia"/>
-              </w:rPr>
-            </w:pPr>
             <w:r>
               <w:rPr>
                 <w:rFonts w:hint="eastAsia"/>
@@ -2954,8 +3931,8 @@
         </w:tc>
       </w:tr>
     </w:tbl>
-    <w:bookmarkEnd w:id="6"/>
     <w:bookmarkEnd w:id="7"/>
+    <w:bookmarkEnd w:id="8"/>
     <w:p>
       <w:pPr>
         <w:pStyle w:val="ListParagraph"/>
@@ -2964,9 +3941,6 @@
           <w:numId w:val="9"/>
         </w:numPr>
         <w:ind w:firstLineChars="0"/>
-        <w:rPr>
-          <w:rFonts w:hint="eastAsia"/>
-        </w:rPr>
       </w:pPr>
       <w:r>
         <w:rPr>
@@ -2995,7 +3969,6 @@
           <w:p>
             <w:pPr>
               <w:rPr>
-                <w:rFonts w:hint="eastAsia"/>
                 <w:b/>
               </w:rPr>
             </w:pPr>
@@ -3021,7 +3994,6 @@
           <w:p>
             <w:pPr>
               <w:rPr>
-                <w:rFonts w:hint="eastAsia"/>
                 <w:b/>
               </w:rPr>
             </w:pPr>
@@ -3047,7 +4019,6 @@
           <w:p>
             <w:pPr>
               <w:rPr>
-                <w:rFonts w:hint="eastAsia"/>
                 <w:b/>
               </w:rPr>
             </w:pPr>
@@ -3071,14 +4042,11 @@
             <w:vMerge w:val="restart"/>
           </w:tcPr>
           <w:p>
-            <w:pPr>
-              <w:rPr>
-                <w:rFonts w:hint="eastAsia"/>
-              </w:rPr>
-            </w:pPr>
+            <w:proofErr w:type="spellStart"/>
             <w:r>
               <w:t>chg_passwd_code</w:t>
             </w:r>
+            <w:proofErr w:type="spellEnd"/>
           </w:p>
         </w:tc>
         <w:tc>
@@ -3086,11 +4054,6 @@
             <w:tcW w:w="2801" w:type="dxa"/>
           </w:tcPr>
           <w:p>
-            <w:pPr>
-              <w:rPr>
-                <w:rFonts w:hint="eastAsia"/>
-              </w:rPr>
-            </w:pPr>
             <w:r>
               <w:t>CONFIRM_NOT_CORRECT</w:t>
             </w:r>
@@ -3119,11 +4082,6 @@
             <w:tcW w:w="2694" w:type="dxa"/>
           </w:tcPr>
           <w:p>
-            <w:pPr>
-              <w:rPr>
-                <w:rFonts w:hint="eastAsia"/>
-              </w:rPr>
-            </w:pPr>
             <w:r>
               <w:t>C</w:t>
             </w:r>
@@ -3167,13 +4125,7 @@
           <w:tcPr>
             <w:tcW w:w="2694" w:type="dxa"/>
           </w:tcPr>
-          <w:p>
-            <w:pPr>
-              <w:rPr>
-                <w:rFonts w:hint="eastAsia"/>
-              </w:rPr>
-            </w:pPr>
-          </w:p>
+          <w:p/>
         </w:tc>
       </w:tr>
       <w:tr>
@@ -3219,13 +4171,7 @@
           <w:tcPr>
             <w:tcW w:w="2694" w:type="dxa"/>
           </w:tcPr>
-          <w:p>
-            <w:pPr>
-              <w:rPr>
-                <w:rFonts w:hint="eastAsia"/>
-              </w:rPr>
-            </w:pPr>
-          </w:p>
+          <w:p/>
         </w:tc>
       </w:tr>
       <w:tr>
@@ -3260,11 +4206,6 @@
             <w:tcW w:w="2694" w:type="dxa"/>
           </w:tcPr>
           <w:p>
-            <w:pPr>
-              <w:rPr>
-                <w:rFonts w:hint="eastAsia"/>
-              </w:rPr>
-            </w:pPr>
             <w:r>
               <w:t>U</w:t>
             </w:r>
@@ -3272,7 +4213,21 @@
               <w:rPr>
                 <w:rFonts w:hint="eastAsia"/>
               </w:rPr>
-              <w:t>sername and old passwd is not correct</w:t>
+              <w:t xml:space="preserve">sername and old </w:t>
+            </w:r>
+            <w:proofErr w:type="spellStart"/>
+            <w:r>
+              <w:rPr>
+                <w:rFonts w:hint="eastAsia"/>
+              </w:rPr>
+              <w:t>passwd</w:t>
+            </w:r>
+            <w:proofErr w:type="spellEnd"/>
+            <w:r>
+              <w:rPr>
+                <w:rFonts w:hint="eastAsia"/>
+              </w:rPr>
+              <w:t xml:space="preserve"> is not correct</w:t>
             </w:r>
           </w:p>
         </w:tc>
@@ -3309,11 +4264,6 @@
             <w:tcW w:w="2694" w:type="dxa"/>
           </w:tcPr>
           <w:p>
-            <w:pPr>
-              <w:rPr>
-                <w:rFonts w:hint="eastAsia"/>
-              </w:rPr>
-            </w:pPr>
             <w:r>
               <w:t>S</w:t>
             </w:r>
@@ -3350,164 +4300,317 @@
       </w:r>
     </w:p>
     <w:p>
+      <w:proofErr w:type="gramStart"/>
+      <w:r>
+        <w:t>define(</w:t>
+      </w:r>
+      <w:proofErr w:type="gramEnd"/>
+      <w:r>
+        <w:t>'DB_CONNECT_ERROR', 0);</w:t>
+      </w:r>
+    </w:p>
+    <w:p>
+      <w:proofErr w:type="gramStart"/>
+      <w:r>
+        <w:t>define(</w:t>
+      </w:r>
+      <w:proofErr w:type="gramEnd"/>
+      <w:r>
+        <w:t>'DB_CONNECT_SUCCESS', 1);</w:t>
+      </w:r>
+    </w:p>
+    <w:p>
+      <w:proofErr w:type="gramStart"/>
+      <w:r>
+        <w:t>define(</w:t>
+      </w:r>
+      <w:proofErr w:type="gramEnd"/>
+      <w:r>
+        <w:t>'DB_QUERY_ERROR', 2);</w:t>
+      </w:r>
+    </w:p>
+    <w:p>
+      <w:proofErr w:type="gramStart"/>
+      <w:r>
+        <w:t>define(</w:t>
+      </w:r>
+      <w:proofErr w:type="gramEnd"/>
+      <w:r>
+        <w:t>'DB_INSERT_ERROR', 3);</w:t>
+      </w:r>
+    </w:p>
+    <w:p>
+      <w:proofErr w:type="gramStart"/>
+      <w:r>
+        <w:t>define(</w:t>
+      </w:r>
+      <w:proofErr w:type="gramEnd"/>
+      <w:r>
+        <w:t>'DB_DELETE_ERROR', 4);</w:t>
+      </w:r>
+    </w:p>
+    <w:p>
+      <w:proofErr w:type="gramStart"/>
+      <w:r>
+        <w:t>define(</w:t>
+      </w:r>
+      <w:proofErr w:type="gramEnd"/>
+      <w:r>
+        <w:t>'DB_ITEM_FOUND', 5);</w:t>
+      </w:r>
+    </w:p>
+    <w:p>
+      <w:proofErr w:type="gramStart"/>
+      <w:r>
+        <w:t>define(</w:t>
+      </w:r>
+      <w:proofErr w:type="gramEnd"/>
+      <w:r>
+        <w:t>'DB_ITEM_NOT_FOUND', 6);</w:t>
+      </w:r>
+    </w:p>
+    <w:p>
+      <w:proofErr w:type="gramStart"/>
+      <w:r>
+        <w:t>define(</w:t>
+      </w:r>
+      <w:proofErr w:type="gramEnd"/>
+      <w:r>
+        <w:t>'DB_ERROR', 7);</w:t>
+      </w:r>
+    </w:p>
+    <w:p/>
+    <w:p>
+      <w:r>
+        <w:t xml:space="preserve">//macro for </w:t>
+      </w:r>
+      <w:proofErr w:type="spellStart"/>
+      <w:r>
+        <w:t>regist</w:t>
+      </w:r>
+      <w:proofErr w:type="spellEnd"/>
+    </w:p>
+    <w:p>
+      <w:proofErr w:type="gramStart"/>
+      <w:r>
+        <w:t>define(</w:t>
+      </w:r>
+      <w:proofErr w:type="gramEnd"/>
+      <w:r>
+        <w:t>'REGISTER_SUCCESS', 1);</w:t>
+      </w:r>
+    </w:p>
+    <w:p>
+      <w:proofErr w:type="gramStart"/>
+      <w:r>
+        <w:t>define(</w:t>
+      </w:r>
+      <w:proofErr w:type="gramEnd"/>
+      <w:r>
+        <w:t>'REGISTER_ERROR', 2);</w:t>
+      </w:r>
+    </w:p>
+    <w:p>
+      <w:proofErr w:type="gramStart"/>
+      <w:r>
+        <w:t>define(</w:t>
+      </w:r>
+      <w:proofErr w:type="gramEnd"/>
+      <w:r>
+        <w:t>'REGISTER_USERNAME_INUSED', 3);</w:t>
+      </w:r>
+    </w:p>
+    <w:p>
+      <w:proofErr w:type="gramStart"/>
+      <w:r>
+        <w:t>define(</w:t>
+      </w:r>
+      <w:proofErr w:type="gramEnd"/>
+      <w:r>
+        <w:t>'REGISTER_USERNAME_NOTUSED', 4);</w:t>
+      </w:r>
+    </w:p>
+    <w:p>
+      <w:proofErr w:type="gramStart"/>
+      <w:r>
+        <w:t>define(</w:t>
+      </w:r>
+      <w:proofErr w:type="gramEnd"/>
+      <w:r>
+        <w:t>'EMAIL_INVALID_ERROR', 5);</w:t>
+      </w:r>
+    </w:p>
+    <w:p>
+      <w:proofErr w:type="gramStart"/>
+      <w:r>
+        <w:t>define(</w:t>
+      </w:r>
+      <w:proofErr w:type="gramEnd"/>
+      <w:r>
+        <w:t>'PASSWD_LENGTH_ERROR', 6);</w:t>
+      </w:r>
+    </w:p>
+    <w:p>
+      <w:proofErr w:type="gramStart"/>
+      <w:r>
+        <w:t>define(</w:t>
+      </w:r>
+      <w:proofErr w:type="gramEnd"/>
+      <w:r>
+        <w:t>'REG_UNKNOWN_ERROR', 7);</w:t>
+      </w:r>
+    </w:p>
+    <w:p/>
+    <w:p>
+      <w:r>
+        <w:t>//macro for login</w:t>
+      </w:r>
+    </w:p>
+    <w:p>
+      <w:proofErr w:type="gramStart"/>
+      <w:r>
+        <w:t>define(</w:t>
+      </w:r>
+      <w:proofErr w:type="gramEnd"/>
+      <w:r>
+        <w:t>'LOGIN_ERROR', 0);</w:t>
+      </w:r>
+    </w:p>
+    <w:p>
+      <w:proofErr w:type="gramStart"/>
+      <w:r>
+        <w:t>define(</w:t>
+      </w:r>
+      <w:proofErr w:type="gramEnd"/>
+      <w:r>
+        <w:t>'LOGIN_SUCCESS', 1);</w:t>
+      </w:r>
+    </w:p>
+    <w:p/>
+    <w:p>
+      <w:proofErr w:type="gramStart"/>
+      <w:r>
+        <w:t>define(</w:t>
+      </w:r>
+      <w:proofErr w:type="gramEnd"/>
+      <w:r>
+        <w:t>'COOKIE_LOGIN_ERROR', 0);</w:t>
+      </w:r>
+    </w:p>
+    <w:p>
+      <w:proofErr w:type="gramStart"/>
+      <w:r>
+        <w:t>define(</w:t>
+      </w:r>
+      <w:proofErr w:type="gramEnd"/>
+      <w:r>
+        <w:t>'COOKIE_LOGIN_SUCCESS', 1);</w:t>
+      </w:r>
+    </w:p>
+    <w:p>
+      <w:proofErr w:type="gramStart"/>
+      <w:r>
+        <w:t>define(</w:t>
+      </w:r>
+      <w:proofErr w:type="gramEnd"/>
+      <w:r>
+        <w:t>'COOKIE_SAVE_SUCCESS', 2);</w:t>
+      </w:r>
+    </w:p>
+    <w:p>
+      <w:proofErr w:type="gramStart"/>
       <w:r>
         <w:lastRenderedPageBreak/>
-        <w:t>define('DB_CONNECT_ERROR', 0);</w:t>
-      </w:r>
-    </w:p>
-    <w:p>
-      <w:r>
-        <w:t>define('DB_CONNECT_SUCCESS', 1);</w:t>
-      </w:r>
-    </w:p>
-    <w:p>
-      <w:r>
-        <w:t>define('DB_QUERY_ERROR', 2);</w:t>
-      </w:r>
-    </w:p>
-    <w:p>
-      <w:r>
-        <w:t>define('DB_INSERT_ERROR', 3);</w:t>
-      </w:r>
-    </w:p>
-    <w:p>
-      <w:r>
-        <w:t>define('DB_DELETE_ERROR', 4);</w:t>
-      </w:r>
-    </w:p>
-    <w:p>
-      <w:r>
-        <w:t>define('DB_ITEM_FOUND', 5);</w:t>
-      </w:r>
-    </w:p>
-    <w:p>
-      <w:r>
-        <w:t>define('DB_ITEM_NOT_FOUND', 6);</w:t>
-      </w:r>
-    </w:p>
-    <w:p>
-      <w:r>
-        <w:t>define('DB_ERROR', 7);</w:t>
+        <w:t>define(</w:t>
+      </w:r>
+      <w:proofErr w:type="gramEnd"/>
+      <w:r>
+        <w:t>'COOKIE_NOT_SAVED', 3);</w:t>
       </w:r>
     </w:p>
     <w:p/>
     <w:p>
       <w:r>
-        <w:t>//macro for regist</w:t>
-      </w:r>
-    </w:p>
-    <w:p>
-      <w:r>
-        <w:t>define('REGISTER_SUCCESS', 1);</w:t>
-      </w:r>
-    </w:p>
-    <w:p>
-      <w:r>
-        <w:t>define('REGISTER_ERROR', 2);</w:t>
-      </w:r>
-    </w:p>
-    <w:p>
-      <w:r>
-        <w:t>define('REGISTER_USERNAME_INUSED', 3);</w:t>
-      </w:r>
-    </w:p>
-    <w:p>
-      <w:r>
-        <w:t>define('REGISTER_USERNAME_NOTUSED', 4);</w:t>
-      </w:r>
-    </w:p>
-    <w:p>
-      <w:r>
-        <w:t>define('EMAIL_INVALID_ERROR', 5);</w:t>
-      </w:r>
-    </w:p>
-    <w:p>
-      <w:r>
-        <w:t>define('PASSWD_LENGTH_ERROR', 6);</w:t>
-      </w:r>
-    </w:p>
-    <w:p>
-      <w:r>
-        <w:t>define('REG_UNKNOWN_ERROR', 7);</w:t>
+        <w:t xml:space="preserve">//macro to check whether </w:t>
+      </w:r>
+      <w:proofErr w:type="gramStart"/>
+      <w:r>
+        <w:t>name have</w:t>
+      </w:r>
+      <w:proofErr w:type="gramEnd"/>
+      <w:r>
+        <w:t xml:space="preserve"> been used</w:t>
+      </w:r>
+    </w:p>
+    <w:p>
+      <w:proofErr w:type="gramStart"/>
+      <w:r>
+        <w:t>define(</w:t>
+      </w:r>
+      <w:proofErr w:type="gramEnd"/>
+      <w:r>
+        <w:t>'NAME_BEEN_USED', 1);</w:t>
+      </w:r>
+    </w:p>
+    <w:p>
+      <w:proofErr w:type="gramStart"/>
+      <w:r>
+        <w:t>define(</w:t>
+      </w:r>
+      <w:proofErr w:type="gramEnd"/>
+      <w:r>
+        <w:t>'NAME_NOT_USED', 0);</w:t>
+      </w:r>
+    </w:p>
+    <w:p>
+      <w:proofErr w:type="gramStart"/>
+      <w:r>
+        <w:t>define(</w:t>
+      </w:r>
+      <w:proofErr w:type="gramEnd"/>
+      <w:r>
+        <w:t>'NAME_CHECK_ERROR', -1);</w:t>
       </w:r>
     </w:p>
     <w:p/>
     <w:p>
       <w:r>
-        <w:t>//macro for login</w:t>
-      </w:r>
-    </w:p>
-    <w:p>
-      <w:r>
-        <w:t>define('LOGIN_ERROR', 0);</w:t>
-      </w:r>
-    </w:p>
-    <w:p>
-      <w:r>
-        <w:t>define('LOGIN_SUCCESS', 1);</w:t>
-      </w:r>
-    </w:p>
-    <w:p/>
-    <w:p>
-      <w:r>
-        <w:t>define('COOKIE_LOGIN_ERROR', 0);</w:t>
-      </w:r>
-    </w:p>
-    <w:p>
-      <w:r>
-        <w:t>define('COOKIE_LOGIN_SUCCESS', 1);</w:t>
-      </w:r>
-    </w:p>
-    <w:p>
-      <w:r>
-        <w:t>define('COOKIE_SAVE_SUCCESS', 2);</w:t>
-      </w:r>
-    </w:p>
-    <w:p>
-      <w:r>
-        <w:t>define('COOKIE_NOT_SAVED', 3);</w:t>
-      </w:r>
-    </w:p>
-    <w:p/>
-    <w:p>
-      <w:r>
-        <w:t>//macro to check whether name have been used</w:t>
-      </w:r>
-    </w:p>
-    <w:p>
-      <w:r>
-        <w:t>define('NAME_BEEN_USED', 1);</w:t>
-      </w:r>
-    </w:p>
-    <w:p>
-      <w:r>
-        <w:t>define('NAME_NOT_USED', 0);</w:t>
-      </w:r>
-    </w:p>
-    <w:p>
-      <w:r>
-        <w:t>define('NAME_CHECK_ERROR', -1);</w:t>
-      </w:r>
-    </w:p>
-    <w:p/>
-    <w:p>
-      <w:r>
-        <w:t>//macro for changing passwd</w:t>
-      </w:r>
-    </w:p>
-    <w:p>
-      <w:r>
-        <w:t>define('CHANGE_PASSWD_SUCCESS', 0);</w:t>
-      </w:r>
-    </w:p>
-    <w:p>
-      <w:r>
-        <w:t>define('OLD_PASSWD_NOT_EXISTED', 1);</w:t>
-      </w:r>
-    </w:p>
-    <w:p>
-      <w:r>
-        <w:t>define('CONFIRM_NOT_CORRECT', 2);</w:t>
+        <w:t xml:space="preserve">//macro for changing </w:t>
+      </w:r>
+      <w:proofErr w:type="spellStart"/>
+      <w:r>
+        <w:t>passwd</w:t>
+      </w:r>
+      <w:proofErr w:type="spellEnd"/>
+    </w:p>
+    <w:p>
+      <w:proofErr w:type="gramStart"/>
+      <w:r>
+        <w:t>define(</w:t>
+      </w:r>
+      <w:proofErr w:type="gramEnd"/>
+      <w:r>
+        <w:t>'CHANGE_PASSWD_SUCCESS', 0);</w:t>
+      </w:r>
+    </w:p>
+    <w:p>
+      <w:proofErr w:type="gramStart"/>
+      <w:r>
+        <w:t>define(</w:t>
+      </w:r>
+      <w:proofErr w:type="gramEnd"/>
+      <w:r>
+        <w:t>'OLD_PASSWD_NOT_EXISTED', 1);</w:t>
+      </w:r>
+    </w:p>
+    <w:p>
+      <w:proofErr w:type="gramStart"/>
+      <w:r>
+        <w:t>define(</w:t>
+      </w:r>
+      <w:proofErr w:type="gramEnd"/>
+      <w:r>
+        <w:t>'CONFIRM_NOT_CORRECT', 2);</w:t>
       </w:r>
     </w:p>
     <w:p>
@@ -3518,7 +4621,6 @@
         <w:rPr>
           <w:rFonts w:hint="eastAsia"/>
         </w:rPr>
-        <w:lastRenderedPageBreak/>
         <w:t>1.</w:t>
       </w:r>
       <w:r>
@@ -3550,7 +4652,7 @@
                     <pic:cNvPicPr/>
                   </pic:nvPicPr>
                   <pic:blipFill>
-                    <a:blip r:embed="rId9" cstate="print"/>
+                    <a:blip r:embed="rId14" cstate="print"/>
                     <a:stretch>
                       <a:fillRect/>
                     </a:stretch>
@@ -3616,7 +4718,7 @@
                     <pic:cNvPicPr/>
                   </pic:nvPicPr>
                   <pic:blipFill>
-                    <a:blip r:embed="rId10" cstate="print"/>
+                    <a:blip r:embed="rId15" cstate="print"/>
                     <a:stretch>
                       <a:fillRect/>
                     </a:stretch>
@@ -3676,7 +4778,7 @@
                     <pic:cNvPicPr/>
                   </pic:nvPicPr>
                   <pic:blipFill>
-                    <a:blip r:embed="rId11" cstate="print"/>
+                    <a:blip r:embed="rId16" cstate="print"/>
                     <a:stretch>
                       <a:fillRect/>
                     </a:stretch>
@@ -3742,7 +4844,7 @@
                     <pic:cNvPicPr/>
                   </pic:nvPicPr>
                   <pic:blipFill>
-                    <a:blip r:embed="rId12" cstate="print"/>
+                    <a:blip r:embed="rId17" cstate="print"/>
                     <a:stretch>
                       <a:fillRect/>
                     </a:stretch>
@@ -5984,6 +7086,17 @@
       </w:tblCellMar>
     </w:tblPr>
   </w:style>
+  <w:style w:type="character" w:styleId="Hyperlink">
+    <w:name w:val="Hyperlink"/>
+    <w:basedOn w:val="DefaultParagraphFont"/>
+    <w:uiPriority w:val="99"/>
+    <w:unhideWhenUsed/>
+    <w:rsid w:val="00865ACB"/>
+    <w:rPr>
+      <w:color w:val="0000FF" w:themeColor="hyperlink"/>
+      <w:u w:val="single"/>
+    </w:rPr>
+  </w:style>
 </w:styles>
 </file>
 

</xml_diff>